<commit_message>
Report Part A almost finished + code changes-fixes
</commit_message>
<xml_diff>
--- a/Language Technology Project 2022.docx
+++ b/Language Technology Project 2022.docx
@@ -365,6 +365,9 @@
       <w:r>
         <w:t>Προσκομιστής Ιστοσελίδων</w:t>
       </w:r>
+      <w:r>
+        <w:t xml:space="preserve"> &amp; Προεπεξεργασία Δεδομένων</w:t>
+      </w:r>
     </w:p>
     <w:p>
       <w:pPr>
@@ -504,6 +507,7 @@
         </w:rPr>
         <w:t>.</w:t>
       </w:r>
+      <w:proofErr w:type="spellStart"/>
       <w:r>
         <w:rPr>
           <w:b/>
@@ -511,6 +515,7 @@
         </w:rPr>
         <w:t>py</w:t>
       </w:r>
+      <w:proofErr w:type="spellEnd"/>
       <w:r>
         <w:rPr>
           <w:lang w:val="el-GR"/>
@@ -567,32 +572,94 @@
         </w:rPr>
         <w:t xml:space="preserve"> </w:t>
       </w:r>
+      <w:proofErr w:type="spellStart"/>
       <w:r>
         <w:rPr>
           <w:b/>
           <w:bCs/>
         </w:rPr>
-        <w:t>CnbcSpider</w:t>
-      </w:r>
-      <w:r>
-        <w:rPr>
-          <w:lang w:val="el-GR"/>
-        </w:rPr>
-        <w:t xml:space="preserve"> και το </w:t>
+        <w:t>c</w:t>
       </w:r>
       <w:r>
         <w:rPr>
           <w:b/>
           <w:bCs/>
         </w:rPr>
-        <w:t>CnnSpider</w:t>
-      </w:r>
+        <w:t>nbc</w:t>
+      </w:r>
+      <w:proofErr w:type="spellEnd"/>
       <w:r>
         <w:rPr>
           <w:b/>
           <w:bCs/>
           <w:lang w:val="el-GR"/>
         </w:rPr>
+        <w:t>_</w:t>
+      </w:r>
+      <w:r>
+        <w:rPr>
+          <w:b/>
+          <w:bCs/>
+        </w:rPr>
+        <w:t>s</w:t>
+      </w:r>
+      <w:r>
+        <w:rPr>
+          <w:b/>
+          <w:bCs/>
+        </w:rPr>
+        <w:t>pider</w:t>
+      </w:r>
+      <w:r>
+        <w:rPr>
+          <w:lang w:val="el-GR"/>
+        </w:rPr>
+        <w:t xml:space="preserve"> και το </w:t>
+      </w:r>
+      <w:proofErr w:type="spellStart"/>
+      <w:r>
+        <w:rPr>
+          <w:b/>
+          <w:bCs/>
+        </w:rPr>
+        <w:t>c</w:t>
+      </w:r>
+      <w:r>
+        <w:rPr>
+          <w:b/>
+          <w:bCs/>
+        </w:rPr>
+        <w:t>nn</w:t>
+      </w:r>
+      <w:proofErr w:type="spellEnd"/>
+      <w:r>
+        <w:rPr>
+          <w:b/>
+          <w:bCs/>
+          <w:lang w:val="el-GR"/>
+        </w:rPr>
+        <w:t>_</w:t>
+      </w:r>
+      <w:r>
+        <w:rPr>
+          <w:b/>
+          <w:bCs/>
+        </w:rPr>
+        <w:t>s</w:t>
+      </w:r>
+      <w:r>
+        <w:rPr>
+          <w:b/>
+          <w:bCs/>
+        </w:rPr>
+        <w:t>pider</w:t>
+      </w:r>
+      <w:r>
+        <w:rPr>
+          <w:b/>
+          <w:bCs/>
+          <w:lang w:val="el-GR"/>
+        </w:rPr>
         <w:t>,</w:t>
       </w:r>
       <w:r>
@@ -678,6 +745,2102 @@
           <w:lang w:val="el-GR"/>
         </w:rPr>
         <w:t>ες.</w:t>
+      </w:r>
+    </w:p>
+    <w:p>
+      <w:pPr>
+        <w:rPr>
+          <w:lang w:val="el-GR"/>
+        </w:rPr>
+      </w:pPr>
+      <w:r>
+        <w:rPr>
+          <w:lang w:val="el-GR"/>
+        </w:rPr>
+        <w:t>Ξεκινώντας από τα</w:t>
+      </w:r>
+      <w:r>
+        <w:rPr>
+          <w:lang w:val="el-GR"/>
+        </w:rPr>
+        <w:t xml:space="preserve"> </w:t>
+      </w:r>
+      <w:r>
+        <w:rPr>
+          <w:lang w:val="el-GR"/>
+        </w:rPr>
+        <w:t xml:space="preserve">προκαθορισμένα </w:t>
+      </w:r>
+      <w:r>
+        <w:rPr>
+          <w:b/>
+          <w:bCs/>
+        </w:rPr>
+        <w:t>start</w:t>
+      </w:r>
+      <w:r>
+        <w:rPr>
+          <w:b/>
+          <w:bCs/>
+          <w:lang w:val="el-GR"/>
+        </w:rPr>
+        <w:t>_</w:t>
+      </w:r>
+      <w:proofErr w:type="spellStart"/>
+      <w:r>
+        <w:rPr>
+          <w:b/>
+          <w:bCs/>
+        </w:rPr>
+        <w:t>url</w:t>
+      </w:r>
+      <w:r>
+        <w:rPr>
+          <w:b/>
+          <w:bCs/>
+        </w:rPr>
+        <w:t>s</w:t>
+      </w:r>
+      <w:proofErr w:type="spellEnd"/>
+      <w:r>
+        <w:rPr>
+          <w:lang w:val="el-GR"/>
+        </w:rPr>
+        <w:t>,</w:t>
+      </w:r>
+      <w:r>
+        <w:rPr>
+          <w:lang w:val="el-GR"/>
+        </w:rPr>
+        <w:t xml:space="preserve"> ο </w:t>
+      </w:r>
+      <w:r>
+        <w:t>crawler</w:t>
+      </w:r>
+      <w:r>
+        <w:rPr>
+          <w:lang w:val="el-GR"/>
+        </w:rPr>
+        <w:t xml:space="preserve"> </w:t>
+      </w:r>
+      <w:r>
+        <w:rPr>
+          <w:lang w:val="el-GR"/>
+        </w:rPr>
+        <w:t xml:space="preserve">ακολουθεί όλους τους συνδέσμους σε άρθρα που βρίσκονται στην διαδρομή του </w:t>
+      </w:r>
+      <w:proofErr w:type="spellStart"/>
+      <w:r>
+        <w:t>xpath</w:t>
+      </w:r>
+      <w:proofErr w:type="spellEnd"/>
+      <w:r>
+        <w:rPr>
+          <w:lang w:val="el-GR"/>
+        </w:rPr>
+        <w:t xml:space="preserve"> που έ</w:t>
+      </w:r>
+      <w:r>
+        <w:rPr>
+          <w:lang w:val="el-GR"/>
+        </w:rPr>
+        <w:t>χει οριστεί</w:t>
+      </w:r>
+      <w:r>
+        <w:rPr>
+          <w:lang w:val="el-GR"/>
+        </w:rPr>
+        <w:t xml:space="preserve"> μέσα στη συνάρτηση </w:t>
+      </w:r>
+      <w:r>
+        <w:rPr>
+          <w:b/>
+          <w:bCs/>
+        </w:rPr>
+        <w:t>parse</w:t>
+      </w:r>
+      <w:r>
+        <w:rPr>
+          <w:lang w:val="el-GR"/>
+        </w:rPr>
+        <w:t>, όπως φαίνεται παρακάτω.</w:t>
+      </w:r>
+    </w:p>
+    <w:p>
+      <w:pPr>
+        <w:rPr>
+          <w:lang w:val="el-GR"/>
+        </w:rPr>
+      </w:pPr>
+      <w:r>
+        <w:rPr>
+          <w:noProof/>
+          <w:lang w:val="el-GR"/>
+        </w:rPr>
+        <w:drawing>
+          <wp:inline distT="0" distB="0" distL="0" distR="0" wp14:anchorId="27C6EFC5" wp14:editId="0596D2E4">
+            <wp:extent cx="5835809" cy="2311879"/>
+            <wp:effectExtent l="0" t="0" r="0" b="0"/>
+            <wp:docPr id="1" name="Picture 1"/>
+            <wp:cNvGraphicFramePr>
+              <a:graphicFrameLocks xmlns:a="http://schemas.openxmlformats.org/drawingml/2006/main" noChangeAspect="1"/>
+            </wp:cNvGraphicFramePr>
+            <a:graphic xmlns:a="http://schemas.openxmlformats.org/drawingml/2006/main">
+              <a:graphicData uri="http://schemas.openxmlformats.org/drawingml/2006/picture">
+                <pic:pic xmlns:pic="http://schemas.openxmlformats.org/drawingml/2006/picture">
+                  <pic:nvPicPr>
+                    <pic:cNvPr id="1" name=""/>
+                    <pic:cNvPicPr/>
+                  </pic:nvPicPr>
+                  <pic:blipFill>
+                    <a:blip r:embed="rId11"/>
+                    <a:stretch>
+                      <a:fillRect/>
+                    </a:stretch>
+                  </pic:blipFill>
+                  <pic:spPr>
+                    <a:xfrm>
+                      <a:off x="0" y="0"/>
+                      <a:ext cx="5891986" cy="2334134"/>
+                    </a:xfrm>
+                    <a:prstGeom prst="rect">
+                      <a:avLst/>
+                    </a:prstGeom>
+                  </pic:spPr>
+                </pic:pic>
+              </a:graphicData>
+            </a:graphic>
+          </wp:inline>
+        </w:drawing>
+      </w:r>
+    </w:p>
+    <w:p>
+      <w:pPr>
+        <w:rPr>
+          <w:lang w:val="el-GR"/>
+        </w:rPr>
+      </w:pPr>
+      <w:r>
+        <w:rPr>
+          <w:lang w:val="el-GR"/>
+        </w:rPr>
+        <w:t xml:space="preserve">Για κάθε έναν από τους συνδέσμους αυτούς τους που ακολουθεί καλείται η </w:t>
+      </w:r>
+      <w:r>
+        <w:t>callback</w:t>
+      </w:r>
+      <w:r>
+        <w:rPr>
+          <w:lang w:val="el-GR"/>
+        </w:rPr>
+        <w:t xml:space="preserve"> </w:t>
+      </w:r>
+      <w:r>
+        <w:t>function</w:t>
+      </w:r>
+      <w:r>
+        <w:rPr>
+          <w:lang w:val="el-GR"/>
+        </w:rPr>
+        <w:t xml:space="preserve"> </w:t>
+      </w:r>
+      <w:r>
+        <w:rPr>
+          <w:b/>
+          <w:bCs/>
+        </w:rPr>
+        <w:t>parse</w:t>
+      </w:r>
+      <w:r>
+        <w:rPr>
+          <w:b/>
+          <w:bCs/>
+          <w:lang w:val="el-GR"/>
+        </w:rPr>
+        <w:t>_</w:t>
+      </w:r>
+      <w:r>
+        <w:rPr>
+          <w:b/>
+          <w:bCs/>
+        </w:rPr>
+        <w:t>article</w:t>
+      </w:r>
+      <w:r>
+        <w:rPr>
+          <w:lang w:val="el-GR"/>
+        </w:rPr>
+        <w:t xml:space="preserve"> </w:t>
+      </w:r>
+      <w:r>
+        <w:rPr>
+          <w:lang w:val="el-GR"/>
+        </w:rPr>
+        <w:t>ώστε να εξαχθούν οι ζητούμενες πληροφορίες.</w:t>
+      </w:r>
+      <w:r>
+        <w:rPr>
+          <w:lang w:val="el-GR"/>
+        </w:rPr>
+        <w:t xml:space="preserve"> Συγκεκριμένα για την εξαγωγή κειμένου από τις παραγράφους του άρθρου δημιουργείται</w:t>
+      </w:r>
+      <w:r>
+        <w:rPr>
+          <w:lang w:val="el-GR"/>
+        </w:rPr>
+        <w:t xml:space="preserve"> </w:t>
+      </w:r>
+      <w:r>
+        <w:rPr>
+          <w:lang w:val="el-GR"/>
+        </w:rPr>
+        <w:t xml:space="preserve">ένα άδειο </w:t>
+      </w:r>
+      <w:r>
+        <w:t>string</w:t>
+      </w:r>
+      <w:r>
+        <w:rPr>
+          <w:lang w:val="el-GR"/>
+        </w:rPr>
+        <w:t xml:space="preserve"> </w:t>
+      </w:r>
+      <w:r>
+        <w:rPr>
+          <w:b/>
+          <w:bCs/>
+        </w:rPr>
+        <w:t>paragraphs</w:t>
+      </w:r>
+      <w:r>
+        <w:rPr>
+          <w:lang w:val="el-GR"/>
+        </w:rPr>
+        <w:t xml:space="preserve">, </w:t>
+      </w:r>
+      <w:r>
+        <w:rPr>
+          <w:lang w:val="el-GR"/>
+        </w:rPr>
+        <w:t>καθώς και</w:t>
+      </w:r>
+      <w:r>
+        <w:rPr>
+          <w:lang w:val="el-GR"/>
+        </w:rPr>
+        <w:t xml:space="preserve"> μία λίστα με όλες τις παραγράφους του άρθρου</w:t>
+      </w:r>
+      <w:r>
+        <w:rPr>
+          <w:lang w:val="el-GR"/>
+        </w:rPr>
+        <w:t>. Στη συνέχεια, αυτή η λίστα</w:t>
+      </w:r>
+      <w:r>
+        <w:rPr>
+          <w:lang w:val="el-GR"/>
+        </w:rPr>
+        <w:t xml:space="preserve"> διατρέχεται</w:t>
+      </w:r>
+      <w:r>
+        <w:rPr>
+          <w:lang w:val="el-GR"/>
+        </w:rPr>
+        <w:t xml:space="preserve"> και από</w:t>
+      </w:r>
+      <w:r>
+        <w:rPr>
+          <w:lang w:val="el-GR"/>
+        </w:rPr>
+        <w:t xml:space="preserve"> κάθε παράγραφο εξάγεται το καθαρό κείμενο, το οποίο προστ</w:t>
+      </w:r>
+      <w:r>
+        <w:rPr>
+          <w:lang w:val="el-GR"/>
+        </w:rPr>
+        <w:t xml:space="preserve">ίθεται στο </w:t>
+      </w:r>
+      <w:r>
+        <w:t>string</w:t>
+      </w:r>
+      <w:r>
+        <w:rPr>
+          <w:lang w:val="el-GR"/>
+        </w:rPr>
+        <w:t xml:space="preserve"> </w:t>
+      </w:r>
+      <w:r>
+        <w:rPr>
+          <w:b/>
+          <w:bCs/>
+        </w:rPr>
+        <w:t>paragraphs</w:t>
+      </w:r>
+      <w:r>
+        <w:rPr>
+          <w:lang w:val="el-GR"/>
+        </w:rPr>
+        <w:t>.</w:t>
+      </w:r>
+    </w:p>
+    <w:p>
+      <w:r>
+        <w:rPr>
+          <w:noProof/>
+        </w:rPr>
+        <w:lastRenderedPageBreak/>
+        <w:drawing>
+          <wp:inline distT="0" distB="0" distL="0" distR="0" wp14:anchorId="40FAD058" wp14:editId="049839E2">
+            <wp:extent cx="5831457" cy="2777418"/>
+            <wp:effectExtent l="0" t="0" r="0" b="4445"/>
+            <wp:docPr id="3" name="Picture 3"/>
+            <wp:cNvGraphicFramePr>
+              <a:graphicFrameLocks xmlns:a="http://schemas.openxmlformats.org/drawingml/2006/main" noChangeAspect="1"/>
+            </wp:cNvGraphicFramePr>
+            <a:graphic xmlns:a="http://schemas.openxmlformats.org/drawingml/2006/main">
+              <a:graphicData uri="http://schemas.openxmlformats.org/drawingml/2006/picture">
+                <pic:pic xmlns:pic="http://schemas.openxmlformats.org/drawingml/2006/picture">
+                  <pic:nvPicPr>
+                    <pic:cNvPr id="1" name=""/>
+                    <pic:cNvPicPr/>
+                  </pic:nvPicPr>
+                  <pic:blipFill>
+                    <a:blip r:embed="rId12"/>
+                    <a:stretch>
+                      <a:fillRect/>
+                    </a:stretch>
+                  </pic:blipFill>
+                  <pic:spPr>
+                    <a:xfrm>
+                      <a:off x="0" y="0"/>
+                      <a:ext cx="5854944" cy="2788604"/>
+                    </a:xfrm>
+                    <a:prstGeom prst="rect">
+                      <a:avLst/>
+                    </a:prstGeom>
+                  </pic:spPr>
+                </pic:pic>
+              </a:graphicData>
+            </a:graphic>
+          </wp:inline>
+        </w:drawing>
+      </w:r>
+    </w:p>
+    <w:p>
+      <w:pPr>
+        <w:rPr>
+          <w:lang w:val="el-GR"/>
+        </w:rPr>
+      </w:pPr>
+      <w:r>
+        <w:rPr>
+          <w:lang w:val="el-GR"/>
+        </w:rPr>
+        <w:t xml:space="preserve">Αντίστοιχα έχει δημιουργηθεί και το </w:t>
+      </w:r>
+      <w:proofErr w:type="spellStart"/>
+      <w:r>
+        <w:rPr>
+          <w:b/>
+          <w:bCs/>
+        </w:rPr>
+        <w:t>cnn</w:t>
+      </w:r>
+      <w:proofErr w:type="spellEnd"/>
+      <w:r>
+        <w:rPr>
+          <w:b/>
+          <w:bCs/>
+          <w:lang w:val="el-GR"/>
+        </w:rPr>
+        <w:t>_</w:t>
+      </w:r>
+      <w:r>
+        <w:rPr>
+          <w:b/>
+          <w:bCs/>
+        </w:rPr>
+        <w:t>spider</w:t>
+      </w:r>
+      <w:r>
+        <w:rPr>
+          <w:lang w:val="el-GR"/>
+        </w:rPr>
+        <w:t xml:space="preserve"> με αλλαγές φυσικά στις διαδρομές </w:t>
+      </w:r>
+      <w:proofErr w:type="spellStart"/>
+      <w:r>
+        <w:t>xpath</w:t>
+      </w:r>
+      <w:proofErr w:type="spellEnd"/>
+      <w:r>
+        <w:rPr>
+          <w:lang w:val="el-GR"/>
+        </w:rPr>
+        <w:t xml:space="preserve"> και άλλες μικρ</w:t>
+      </w:r>
+      <w:r>
+        <w:rPr>
+          <w:lang w:val="el-GR"/>
+        </w:rPr>
+        <w:t xml:space="preserve">ές </w:t>
+      </w:r>
+      <w:r>
+        <w:rPr>
+          <w:lang w:val="el-GR"/>
+        </w:rPr>
+        <w:t>αλλαγές</w:t>
+      </w:r>
+      <w:r>
+        <w:rPr>
+          <w:lang w:val="el-GR"/>
+        </w:rPr>
+        <w:t>.</w:t>
+      </w:r>
+    </w:p>
+    <w:p>
+      <w:pPr>
+        <w:rPr>
+          <w:lang w:val="el-GR"/>
+        </w:rPr>
+      </w:pPr>
+      <w:r>
+        <w:rPr>
+          <w:lang w:val="el-GR"/>
+        </w:rPr>
+        <w:t xml:space="preserve">Τα </w:t>
+      </w:r>
+      <w:r>
+        <w:t>spiders</w:t>
+      </w:r>
+      <w:r>
+        <w:rPr>
+          <w:lang w:val="el-GR"/>
+        </w:rPr>
+        <w:t xml:space="preserve"> </w:t>
+      </w:r>
+      <w:r>
+        <w:rPr>
+          <w:lang w:val="el-GR"/>
+        </w:rPr>
+        <w:t xml:space="preserve">αυτά τρέχουν μέσα από τη συνάρτηση </w:t>
+      </w:r>
+      <w:r>
+        <w:rPr>
+          <w:b/>
+          <w:bCs/>
+        </w:rPr>
+        <w:t>run</w:t>
+      </w:r>
+      <w:r>
+        <w:rPr>
+          <w:lang w:val="el-GR"/>
+        </w:rPr>
+        <w:t xml:space="preserve"> </w:t>
+      </w:r>
+      <w:r>
+        <w:rPr>
+          <w:lang w:val="el-GR"/>
+        </w:rPr>
+        <w:t xml:space="preserve">του αρχείου </w:t>
+      </w:r>
+      <w:r>
+        <w:rPr>
+          <w:b/>
+          <w:bCs/>
+        </w:rPr>
+        <w:t>run</w:t>
+      </w:r>
+      <w:r>
+        <w:rPr>
+          <w:b/>
+          <w:bCs/>
+          <w:lang w:val="el-GR"/>
+        </w:rPr>
+        <w:t>_</w:t>
+      </w:r>
+      <w:r>
+        <w:rPr>
+          <w:b/>
+          <w:bCs/>
+        </w:rPr>
+        <w:t>Spiders</w:t>
+      </w:r>
+      <w:r>
+        <w:rPr>
+          <w:b/>
+          <w:bCs/>
+          <w:lang w:val="el-GR"/>
+        </w:rPr>
+        <w:t>.</w:t>
+      </w:r>
+      <w:proofErr w:type="spellStart"/>
+      <w:r>
+        <w:rPr>
+          <w:b/>
+          <w:bCs/>
+        </w:rPr>
+        <w:t>py</w:t>
+      </w:r>
+      <w:proofErr w:type="spellEnd"/>
+      <w:r>
+        <w:rPr>
+          <w:lang w:val="el-GR"/>
+        </w:rPr>
+        <w:t>.</w:t>
+      </w:r>
+      <w:r>
+        <w:rPr>
+          <w:lang w:val="el-GR"/>
+        </w:rPr>
+        <w:t xml:space="preserve"> </w:t>
+      </w:r>
+      <w:r>
+        <w:rPr>
+          <w:lang w:val="el-GR"/>
+        </w:rPr>
+        <w:t xml:space="preserve">Στο αρχείο αυτό δημιουργείται ένα </w:t>
+      </w:r>
+      <w:r>
+        <w:t>subprocess</w:t>
+      </w:r>
+      <w:r>
+        <w:rPr>
+          <w:lang w:val="el-GR"/>
+        </w:rPr>
+        <w:t xml:space="preserve"> </w:t>
+      </w:r>
+      <w:r>
+        <w:rPr>
+          <w:lang w:val="el-GR"/>
+        </w:rPr>
+        <w:t xml:space="preserve">για το κάθε </w:t>
+      </w:r>
+      <w:r>
+        <w:t>spider</w:t>
+      </w:r>
+      <w:r>
+        <w:rPr>
+          <w:lang w:val="el-GR"/>
+        </w:rPr>
+        <w:t xml:space="preserve"> και τρέχει ουσιαστικά το </w:t>
+      </w:r>
+      <w:r>
+        <w:t>shell</w:t>
+      </w:r>
+      <w:r>
+        <w:rPr>
+          <w:lang w:val="el-GR"/>
+        </w:rPr>
+        <w:t xml:space="preserve"> </w:t>
+      </w:r>
+      <w:r>
+        <w:t>command</w:t>
+      </w:r>
+      <w:r>
+        <w:rPr>
+          <w:lang w:val="el-GR"/>
+        </w:rPr>
+        <w:t xml:space="preserve"> “</w:t>
+      </w:r>
+      <w:r>
+        <w:t>scrapy</w:t>
+      </w:r>
+      <w:r>
+        <w:rPr>
+          <w:lang w:val="el-GR"/>
+        </w:rPr>
+        <w:t xml:space="preserve"> </w:t>
+      </w:r>
+      <w:r>
+        <w:t>crawl</w:t>
+      </w:r>
+      <w:r>
+        <w:rPr>
+          <w:lang w:val="el-GR"/>
+        </w:rPr>
+        <w:t xml:space="preserve"> </w:t>
+      </w:r>
+      <w:r>
+        <w:rPr>
+          <w:i/>
+          <w:iCs/>
+        </w:rPr>
+        <w:t>spider</w:t>
+      </w:r>
+      <w:r>
+        <w:rPr>
+          <w:i/>
+          <w:iCs/>
+          <w:lang w:val="el-GR"/>
+        </w:rPr>
+        <w:t>_</w:t>
+      </w:r>
+      <w:r>
+        <w:rPr>
+          <w:i/>
+          <w:iCs/>
+        </w:rPr>
+        <w:t>name</w:t>
+      </w:r>
+      <w:r>
+        <w:rPr>
+          <w:lang w:val="el-GR"/>
+        </w:rPr>
+        <w:t xml:space="preserve"> -</w:t>
+      </w:r>
+      <w:r>
+        <w:t>o</w:t>
+      </w:r>
+      <w:r>
+        <w:rPr>
+          <w:lang w:val="el-GR"/>
+        </w:rPr>
+        <w:t xml:space="preserve"> </w:t>
+      </w:r>
+      <w:r>
+        <w:t>articles</w:t>
+      </w:r>
+      <w:r>
+        <w:rPr>
+          <w:lang w:val="el-GR"/>
+        </w:rPr>
+        <w:t>_</w:t>
+      </w:r>
+      <w:r>
+        <w:t>temp</w:t>
+      </w:r>
+      <w:r>
+        <w:rPr>
+          <w:lang w:val="el-GR"/>
+        </w:rPr>
+        <w:t>.</w:t>
+      </w:r>
+      <w:proofErr w:type="spellStart"/>
+      <w:r>
+        <w:t>json</w:t>
+      </w:r>
+      <w:proofErr w:type="spellEnd"/>
+      <w:r>
+        <w:rPr>
+          <w:lang w:val="el-GR"/>
+        </w:rPr>
+        <w:t xml:space="preserve">", </w:t>
+      </w:r>
+      <w:r>
+        <w:rPr>
+          <w:lang w:val="el-GR"/>
+        </w:rPr>
+        <w:t xml:space="preserve">δηλαδή κάνει </w:t>
+      </w:r>
+      <w:r>
+        <w:t>crawl</w:t>
+      </w:r>
+      <w:r>
+        <w:rPr>
+          <w:lang w:val="el-GR"/>
+        </w:rPr>
+        <w:t xml:space="preserve"> </w:t>
+      </w:r>
+      <w:r>
+        <w:rPr>
+          <w:lang w:val="el-GR"/>
+        </w:rPr>
+        <w:t xml:space="preserve">το κάθε </w:t>
+      </w:r>
+      <w:r>
+        <w:t>spider</w:t>
+      </w:r>
+      <w:r>
+        <w:rPr>
+          <w:lang w:val="el-GR"/>
+        </w:rPr>
+        <w:t xml:space="preserve"> </w:t>
+      </w:r>
+      <w:r>
+        <w:rPr>
+          <w:lang w:val="el-GR"/>
+        </w:rPr>
+        <w:t xml:space="preserve">και αποθηκεύει την έξοδο του στο αρχείο </w:t>
+      </w:r>
+      <w:r>
+        <w:rPr>
+          <w:i/>
+          <w:iCs/>
+        </w:rPr>
+        <w:t>articles</w:t>
+      </w:r>
+      <w:r>
+        <w:rPr>
+          <w:i/>
+          <w:iCs/>
+          <w:lang w:val="el-GR"/>
+        </w:rPr>
+        <w:t>_</w:t>
+      </w:r>
+      <w:r>
+        <w:rPr>
+          <w:i/>
+          <w:iCs/>
+        </w:rPr>
+        <w:t>temp</w:t>
+      </w:r>
+      <w:r>
+        <w:rPr>
+          <w:i/>
+          <w:iCs/>
+          <w:lang w:val="el-GR"/>
+        </w:rPr>
+        <w:t>.</w:t>
+      </w:r>
+      <w:proofErr w:type="spellStart"/>
+      <w:r>
+        <w:rPr>
+          <w:i/>
+          <w:iCs/>
+        </w:rPr>
+        <w:t>json</w:t>
+      </w:r>
+      <w:proofErr w:type="spellEnd"/>
+      <w:r>
+        <w:rPr>
+          <w:lang w:val="el-GR"/>
+        </w:rPr>
+        <w:t>.</w:t>
+      </w:r>
+    </w:p>
+    <w:p>
+      <w:pPr>
+        <w:rPr>
+          <w:lang w:val="el-GR"/>
+        </w:rPr>
+      </w:pPr>
+      <w:r>
+        <w:rPr>
+          <w:noProof/>
+          <w:lang w:val="el-GR"/>
+        </w:rPr>
+        <w:drawing>
+          <wp:inline distT="0" distB="0" distL="0" distR="0" wp14:anchorId="050D4ED0" wp14:editId="612A7E0B">
+            <wp:extent cx="4528868" cy="2449266"/>
+            <wp:effectExtent l="0" t="0" r="5080" b="8255"/>
+            <wp:docPr id="4" name="Picture 4"/>
+            <wp:cNvGraphicFramePr>
+              <a:graphicFrameLocks xmlns:a="http://schemas.openxmlformats.org/drawingml/2006/main" noChangeAspect="1"/>
+            </wp:cNvGraphicFramePr>
+            <a:graphic xmlns:a="http://schemas.openxmlformats.org/drawingml/2006/main">
+              <a:graphicData uri="http://schemas.openxmlformats.org/drawingml/2006/picture">
+                <pic:pic xmlns:pic="http://schemas.openxmlformats.org/drawingml/2006/picture">
+                  <pic:nvPicPr>
+                    <pic:cNvPr id="1" name=""/>
+                    <pic:cNvPicPr/>
+                  </pic:nvPicPr>
+                  <pic:blipFill>
+                    <a:blip r:embed="rId13"/>
+                    <a:stretch>
+                      <a:fillRect/>
+                    </a:stretch>
+                  </pic:blipFill>
+                  <pic:spPr>
+                    <a:xfrm>
+                      <a:off x="0" y="0"/>
+                      <a:ext cx="4587276" cy="2480854"/>
+                    </a:xfrm>
+                    <a:prstGeom prst="rect">
+                      <a:avLst/>
+                    </a:prstGeom>
+                  </pic:spPr>
+                </pic:pic>
+              </a:graphicData>
+            </a:graphic>
+          </wp:inline>
+        </w:drawing>
+      </w:r>
+    </w:p>
+    <w:p>
+      <w:pPr>
+        <w:rPr>
+          <w:lang w:val="el-GR"/>
+        </w:rPr>
+      </w:pPr>
+      <w:r>
+        <w:rPr>
+          <w:lang w:val="el-GR"/>
+        </w:rPr>
+        <w:t xml:space="preserve">Στη συνέχεια, επειδή το περιεχόμενο του αρχείου περιέχει δύο λίστες με άρθρα (μία από κάθε διεργασία), αντιγράφεται το αρχείο χωρίς τα σημεία «ένωσης» των λιστών. Χρησιμοποιώντας τη συνάρτηση </w:t>
+      </w:r>
+      <w:proofErr w:type="spellStart"/>
+      <w:r>
+        <w:rPr>
+          <w:rStyle w:val="CodeChar"/>
+        </w:rPr>
+        <w:t>re.sub</w:t>
+      </w:r>
+      <w:proofErr w:type="spellEnd"/>
+      <w:r>
+        <w:rPr>
+          <w:rStyle w:val="CodeChar"/>
+        </w:rPr>
+        <w:t xml:space="preserve">("\n\]\[", ",", </w:t>
+      </w:r>
+      <w:proofErr w:type="spellStart"/>
+      <w:r>
+        <w:rPr>
+          <w:rStyle w:val="CodeChar"/>
+        </w:rPr>
+        <w:t>infile.read</w:t>
+      </w:r>
+      <w:proofErr w:type="spellEnd"/>
+      <w:r>
+        <w:rPr>
+          <w:rStyle w:val="CodeChar"/>
+        </w:rPr>
+        <w:t>())</w:t>
+      </w:r>
+      <w:r>
+        <w:rPr>
+          <w:lang w:val="el-GR"/>
+        </w:rPr>
+        <w:t xml:space="preserve">, </w:t>
+      </w:r>
+      <w:r>
+        <w:rPr>
+          <w:lang w:val="el-GR"/>
+        </w:rPr>
+        <w:t>αντικαθίσταται</w:t>
+      </w:r>
+      <w:r>
+        <w:rPr>
+          <w:lang w:val="el-GR"/>
+        </w:rPr>
+        <w:t xml:space="preserve"> η σειρά χαρακτήρων </w:t>
+      </w:r>
+      <w:r>
+        <w:rPr>
+          <w:lang w:val="el-GR"/>
+        </w:rPr>
+        <w:t>“</w:t>
+      </w:r>
+      <w:r>
+        <w:rPr>
+          <w:lang w:val="el-GR"/>
+        </w:rPr>
+        <w:t>\</w:t>
+      </w:r>
+      <w:r>
+        <w:t>n</w:t>
+      </w:r>
+      <w:r>
+        <w:rPr>
+          <w:lang w:val="el-GR"/>
+        </w:rPr>
+        <w:t>][</w:t>
+      </w:r>
+      <w:r>
+        <w:rPr>
+          <w:lang w:val="el-GR"/>
+        </w:rPr>
+        <w:t>“</w:t>
+      </w:r>
+      <w:r>
+        <w:rPr>
+          <w:lang w:val="el-GR"/>
+        </w:rPr>
+        <w:t xml:space="preserve"> με ένα κόμμα, ενώνοντας έτσι τις λίστες σε 1 και στη συνέχεια αποθηκεύεται στο καινούριο αρχείο </w:t>
+      </w:r>
+      <w:r>
+        <w:rPr>
+          <w:i/>
+          <w:iCs/>
+        </w:rPr>
+        <w:t>articles</w:t>
+      </w:r>
+      <w:r>
+        <w:rPr>
+          <w:i/>
+          <w:iCs/>
+          <w:lang w:val="el-GR"/>
+        </w:rPr>
+        <w:t>.</w:t>
+      </w:r>
+      <w:proofErr w:type="spellStart"/>
+      <w:r>
+        <w:rPr>
+          <w:i/>
+          <w:iCs/>
+        </w:rPr>
+        <w:t>json</w:t>
+      </w:r>
+      <w:proofErr w:type="spellEnd"/>
+      <w:r>
+        <w:rPr>
+          <w:lang w:val="el-GR"/>
+        </w:rPr>
+        <w:t>.</w:t>
+      </w:r>
+    </w:p>
+    <w:p>
+      <w:r>
+        <w:rPr>
+          <w:noProof/>
+        </w:rPr>
+        <w:lastRenderedPageBreak/>
+        <w:drawing>
+          <wp:inline distT="0" distB="0" distL="0" distR="0" wp14:anchorId="12F268D9" wp14:editId="04C8EF49">
+            <wp:extent cx="5943600" cy="466725"/>
+            <wp:effectExtent l="0" t="0" r="0" b="9525"/>
+            <wp:docPr id="6" name="Picture 6"/>
+            <wp:cNvGraphicFramePr>
+              <a:graphicFrameLocks xmlns:a="http://schemas.openxmlformats.org/drawingml/2006/main" noChangeAspect="1"/>
+            </wp:cNvGraphicFramePr>
+            <a:graphic xmlns:a="http://schemas.openxmlformats.org/drawingml/2006/main">
+              <a:graphicData uri="http://schemas.openxmlformats.org/drawingml/2006/picture">
+                <pic:pic xmlns:pic="http://schemas.openxmlformats.org/drawingml/2006/picture">
+                  <pic:nvPicPr>
+                    <pic:cNvPr id="1" name=""/>
+                    <pic:cNvPicPr/>
+                  </pic:nvPicPr>
+                  <pic:blipFill>
+                    <a:blip r:embed="rId14"/>
+                    <a:stretch>
+                      <a:fillRect/>
+                    </a:stretch>
+                  </pic:blipFill>
+                  <pic:spPr>
+                    <a:xfrm>
+                      <a:off x="0" y="0"/>
+                      <a:ext cx="5943600" cy="466725"/>
+                    </a:xfrm>
+                    <a:prstGeom prst="rect">
+                      <a:avLst/>
+                    </a:prstGeom>
+                  </pic:spPr>
+                </pic:pic>
+              </a:graphicData>
+            </a:graphic>
+          </wp:inline>
+        </w:drawing>
+      </w:r>
+    </w:p>
+    <w:p>
+      <w:pPr>
+        <w:pStyle w:val="Heading3"/>
+      </w:pPr>
+      <w:r>
+        <w:t>Μορφοσυντακτική Ανάλυση</w:t>
+      </w:r>
+    </w:p>
+    <w:p>
+      <w:pPr>
+        <w:rPr>
+          <w:iCs/>
+          <w:lang w:val="el-GR"/>
+        </w:rPr>
+      </w:pPr>
+      <w:r>
+        <w:rPr>
+          <w:lang w:val="el-GR"/>
+        </w:rPr>
+        <w:t xml:space="preserve">Μετά που θα κατέβουν τα άρθρα και θα δημιουργηθεί το αρχείο </w:t>
+      </w:r>
+      <w:r>
+        <w:rPr>
+          <w:i/>
+          <w:iCs/>
+        </w:rPr>
+        <w:t>articles</w:t>
+      </w:r>
+      <w:r>
+        <w:rPr>
+          <w:i/>
+          <w:iCs/>
+          <w:lang w:val="el-GR"/>
+        </w:rPr>
+        <w:t>.</w:t>
+      </w:r>
+      <w:proofErr w:type="spellStart"/>
+      <w:r>
+        <w:rPr>
+          <w:i/>
+          <w:iCs/>
+        </w:rPr>
+        <w:t>json</w:t>
+      </w:r>
+      <w:proofErr w:type="spellEnd"/>
+      <w:r>
+        <w:rPr>
+          <w:iCs/>
+          <w:lang w:val="el-GR"/>
+        </w:rPr>
+        <w:t>,</w:t>
+      </w:r>
+      <w:r>
+        <w:rPr>
+          <w:iCs/>
+          <w:lang w:val="el-GR"/>
+        </w:rPr>
+        <w:t xml:space="preserve"> διαβάζονται και φορτώνονται σε ένα </w:t>
+      </w:r>
+      <w:r>
+        <w:rPr>
+          <w:iCs/>
+        </w:rPr>
+        <w:t>dictionary</w:t>
+      </w:r>
+      <w:r>
+        <w:rPr>
+          <w:iCs/>
+          <w:lang w:val="el-GR"/>
+        </w:rPr>
+        <w:t xml:space="preserve"> μέσω της συνάρτησης </w:t>
+      </w:r>
+      <w:proofErr w:type="spellStart"/>
+      <w:r>
+        <w:rPr>
+          <w:rStyle w:val="CodeChar"/>
+        </w:rPr>
+        <w:t>readJSON</w:t>
+      </w:r>
+      <w:proofErr w:type="spellEnd"/>
+      <w:r>
+        <w:rPr>
+          <w:iCs/>
+          <w:lang w:val="el-GR"/>
+        </w:rPr>
+        <w:t>, ώστε να υποστούν στη συνέχεια επεξεργασία.</w:t>
+      </w:r>
+      <w:r>
+        <w:rPr>
+          <w:iCs/>
+          <w:lang w:val="el-GR"/>
+        </w:rPr>
+        <w:t xml:space="preserve"> </w:t>
+      </w:r>
+      <w:r>
+        <w:rPr>
+          <w:iCs/>
+          <w:lang w:val="el-GR"/>
+        </w:rPr>
+        <w:t xml:space="preserve">Για τον </w:t>
+      </w:r>
+      <w:proofErr w:type="spellStart"/>
+      <w:r>
+        <w:rPr>
+          <w:b/>
+          <w:bCs/>
+          <w:iCs/>
+        </w:rPr>
+        <w:t>PoSTagger</w:t>
+      </w:r>
+      <w:proofErr w:type="spellEnd"/>
+      <w:r>
+        <w:rPr>
+          <w:iCs/>
+          <w:lang w:val="el-GR"/>
+        </w:rPr>
+        <w:t xml:space="preserve"> </w:t>
+      </w:r>
+      <w:r>
+        <w:rPr>
+          <w:iCs/>
+          <w:lang w:val="el-GR"/>
+        </w:rPr>
+        <w:t xml:space="preserve">χρησιμοποιήθηκε έτοιμη υλοποίηση της βιβλιοθήκης </w:t>
+      </w:r>
+      <w:proofErr w:type="spellStart"/>
+      <w:r>
+        <w:rPr>
+          <w:b/>
+          <w:bCs/>
+          <w:iCs/>
+        </w:rPr>
+        <w:t>nltk</w:t>
+      </w:r>
+      <w:proofErr w:type="spellEnd"/>
+      <w:r>
+        <w:rPr>
+          <w:iCs/>
+          <w:lang w:val="el-GR"/>
+        </w:rPr>
+        <w:t xml:space="preserve">, ενώ οι συναρτήσεις που χρησιμοποιούν τη βιβλιοθήκη αυτή βρίσκονται όλες στο αρχείο </w:t>
+      </w:r>
+      <w:proofErr w:type="spellStart"/>
+      <w:r>
+        <w:rPr>
+          <w:i/>
+        </w:rPr>
+        <w:t>nltk</w:t>
+      </w:r>
+      <w:proofErr w:type="spellEnd"/>
+      <w:r>
+        <w:rPr>
+          <w:i/>
+          <w:lang w:val="el-GR"/>
+        </w:rPr>
+        <w:t>_</w:t>
+      </w:r>
+      <w:r>
+        <w:rPr>
+          <w:i/>
+        </w:rPr>
+        <w:t>functions</w:t>
+      </w:r>
+      <w:r>
+        <w:rPr>
+          <w:i/>
+          <w:lang w:val="el-GR"/>
+        </w:rPr>
+        <w:t>.</w:t>
+      </w:r>
+      <w:proofErr w:type="spellStart"/>
+      <w:r>
+        <w:rPr>
+          <w:i/>
+        </w:rPr>
+        <w:t>py</w:t>
+      </w:r>
+      <w:proofErr w:type="spellEnd"/>
+      <w:r>
+        <w:rPr>
+          <w:iCs/>
+          <w:lang w:val="el-GR"/>
+        </w:rPr>
+        <w:t xml:space="preserve">. </w:t>
+      </w:r>
+    </w:p>
+    <w:p>
+      <w:pPr>
+        <w:rPr>
+          <w:iCs/>
+          <w:lang w:val="el-GR"/>
+        </w:rPr>
+      </w:pPr>
+      <w:r>
+        <w:rPr>
+          <w:iCs/>
+          <w:lang w:val="el-GR"/>
+        </w:rPr>
+        <w:t xml:space="preserve">Παρακάτω φαίνεται πώς γίνονται </w:t>
+      </w:r>
+      <w:proofErr w:type="spellStart"/>
+      <w:r>
+        <w:rPr>
+          <w:iCs/>
+        </w:rPr>
+        <w:t>PoSTag</w:t>
+      </w:r>
+      <w:proofErr w:type="spellEnd"/>
+      <w:r>
+        <w:rPr>
+          <w:iCs/>
+          <w:lang w:val="el-GR"/>
+        </w:rPr>
+        <w:t xml:space="preserve"> </w:t>
+      </w:r>
+      <w:r>
+        <w:rPr>
+          <w:iCs/>
+          <w:lang w:val="el-GR"/>
+        </w:rPr>
+        <w:t xml:space="preserve">τα άρθρα (χωρίς να αφαιρεθούν τα </w:t>
+      </w:r>
+      <w:r>
+        <w:rPr>
+          <w:iCs/>
+        </w:rPr>
+        <w:t>stop</w:t>
+      </w:r>
+      <w:r>
+        <w:rPr>
+          <w:iCs/>
+          <w:lang w:val="el-GR"/>
+        </w:rPr>
+        <w:t xml:space="preserve"> </w:t>
+      </w:r>
+      <w:r>
+        <w:rPr>
+          <w:iCs/>
+        </w:rPr>
+        <w:t>words</w:t>
+      </w:r>
+      <w:r>
+        <w:rPr>
+          <w:iCs/>
+          <w:lang w:val="el-GR"/>
+        </w:rPr>
+        <w:t xml:space="preserve">). </w:t>
+      </w:r>
+    </w:p>
+    <w:p>
+      <w:pPr>
+        <w:rPr>
+          <w:iCs/>
+          <w:lang w:val="el-GR"/>
+        </w:rPr>
+      </w:pPr>
+      <w:r>
+        <w:rPr>
+          <w:iCs/>
+          <w:noProof/>
+        </w:rPr>
+        <w:drawing>
+          <wp:inline distT="0" distB="0" distL="0" distR="0" wp14:anchorId="3B167DE1" wp14:editId="49B5001B">
+            <wp:extent cx="4476902" cy="3615480"/>
+            <wp:effectExtent l="0" t="0" r="0" b="4445"/>
+            <wp:docPr id="8" name="Picture 8"/>
+            <wp:cNvGraphicFramePr>
+              <a:graphicFrameLocks xmlns:a="http://schemas.openxmlformats.org/drawingml/2006/main" noChangeAspect="1"/>
+            </wp:cNvGraphicFramePr>
+            <a:graphic xmlns:a="http://schemas.openxmlformats.org/drawingml/2006/main">
+              <a:graphicData uri="http://schemas.openxmlformats.org/drawingml/2006/picture">
+                <pic:pic xmlns:pic="http://schemas.openxmlformats.org/drawingml/2006/picture">
+                  <pic:nvPicPr>
+                    <pic:cNvPr id="1" name=""/>
+                    <pic:cNvPicPr/>
+                  </pic:nvPicPr>
+                  <pic:blipFill>
+                    <a:blip r:embed="rId15"/>
+                    <a:stretch>
+                      <a:fillRect/>
+                    </a:stretch>
+                  </pic:blipFill>
+                  <pic:spPr>
+                    <a:xfrm>
+                      <a:off x="0" y="0"/>
+                      <a:ext cx="4499348" cy="3633607"/>
+                    </a:xfrm>
+                    <a:prstGeom prst="rect">
+                      <a:avLst/>
+                    </a:prstGeom>
+                  </pic:spPr>
+                </pic:pic>
+              </a:graphicData>
+            </a:graphic>
+          </wp:inline>
+        </w:drawing>
+      </w:r>
+    </w:p>
+    <w:p>
+      <w:pPr>
+        <w:pStyle w:val="Heading3"/>
+      </w:pPr>
+      <w:r>
+        <w:t>Αναπαράσταση ιστοσελίδων στο Μοντέλο Διανυσματικού Χώρου.</w:t>
+      </w:r>
+    </w:p>
+    <w:p>
+      <w:pPr>
+        <w:rPr>
+          <w:iCs/>
+          <w:lang w:val="el-GR"/>
+        </w:rPr>
+      </w:pPr>
+      <w:r>
+        <w:rPr>
+          <w:iCs/>
+          <w:lang w:val="el-GR"/>
+        </w:rPr>
+        <w:t xml:space="preserve">Μόλις τελειώσει η διαδικασία </w:t>
+      </w:r>
+      <w:r>
+        <w:rPr>
+          <w:iCs/>
+          <w:lang w:val="el-GR"/>
+        </w:rPr>
+        <w:t xml:space="preserve">του </w:t>
+      </w:r>
+      <w:r>
+        <w:rPr>
+          <w:iCs/>
+        </w:rPr>
+        <w:t>tagging</w:t>
+      </w:r>
+      <w:r>
+        <w:rPr>
+          <w:iCs/>
+          <w:lang w:val="el-GR"/>
+        </w:rPr>
+        <w:t xml:space="preserve">, καλείται η συνάρτηση </w:t>
+      </w:r>
+      <w:proofErr w:type="spellStart"/>
+      <w:r>
+        <w:rPr>
+          <w:rStyle w:val="CodeChar"/>
+        </w:rPr>
+        <w:t>filter_stop_words</w:t>
+      </w:r>
+      <w:proofErr w:type="spellEnd"/>
+      <w:r>
+        <w:rPr>
+          <w:iCs/>
+          <w:lang w:val="el-GR"/>
+        </w:rPr>
+        <w:t xml:space="preserve">, η οποία παίρνει σαν όρισμα τα </w:t>
+      </w:r>
+      <w:r>
+        <w:rPr>
+          <w:iCs/>
+        </w:rPr>
+        <w:t>Tags</w:t>
+      </w:r>
+      <w:r>
+        <w:rPr>
+          <w:iCs/>
+          <w:lang w:val="el-GR"/>
+        </w:rPr>
+        <w:t xml:space="preserve"> </w:t>
+      </w:r>
+      <w:r>
+        <w:rPr>
+          <w:iCs/>
+          <w:lang w:val="el-GR"/>
+        </w:rPr>
+        <w:t xml:space="preserve">που έχουν προκύψει από την προηγούμενη συνάρτηση, και από αυτά κρατάει μόνο εκείνα που δεν είναι </w:t>
+      </w:r>
+      <w:r>
+        <w:rPr>
+          <w:iCs/>
+        </w:rPr>
+        <w:t>stop</w:t>
+      </w:r>
+      <w:r>
+        <w:rPr>
+          <w:iCs/>
+          <w:lang w:val="el-GR"/>
+        </w:rPr>
+        <w:t xml:space="preserve"> </w:t>
+      </w:r>
+      <w:r>
+        <w:rPr>
+          <w:iCs/>
+        </w:rPr>
+        <w:t>words</w:t>
+      </w:r>
+      <w:r>
+        <w:rPr>
+          <w:iCs/>
+          <w:lang w:val="el-GR"/>
+        </w:rPr>
+        <w:t>.</w:t>
+      </w:r>
+      <w:r>
+        <w:rPr>
+          <w:iCs/>
+          <w:lang w:val="el-GR"/>
+        </w:rPr>
+        <w:t xml:space="preserve"> </w:t>
+      </w:r>
+      <w:r>
+        <w:rPr>
+          <w:iCs/>
+          <w:lang w:val="el-GR"/>
+        </w:rPr>
+        <w:t>Στη συνάρτηση αυτή γίνεται και η αρχικοποίηση, αλλά και η συμπλήρωση του λεξικού των λημμάτων.</w:t>
+      </w:r>
+    </w:p>
+    <w:p>
+      <w:pPr>
+        <w:rPr>
+          <w:iCs/>
+          <w:lang w:val="el-GR"/>
+        </w:rPr>
+      </w:pPr>
+      <w:r>
+        <w:rPr>
+          <w:iCs/>
+          <w:noProof/>
+        </w:rPr>
+        <w:lastRenderedPageBreak/>
+        <w:drawing>
+          <wp:anchor distT="0" distB="0" distL="114300" distR="114300" simplePos="0" relativeHeight="251659264" behindDoc="0" locked="0" layoutInCell="1" allowOverlap="1" wp14:anchorId="5830919B" wp14:editId="07F11E96">
+            <wp:simplePos x="0" y="0"/>
+            <wp:positionH relativeFrom="margin">
+              <wp:align>left</wp:align>
+            </wp:positionH>
+            <wp:positionV relativeFrom="paragraph">
+              <wp:posOffset>6350</wp:posOffset>
+            </wp:positionV>
+            <wp:extent cx="2879725" cy="2596515"/>
+            <wp:effectExtent l="0" t="0" r="0" b="0"/>
+            <wp:wrapSquare wrapText="bothSides"/>
+            <wp:docPr id="10" name="Picture 10"/>
+            <wp:cNvGraphicFramePr>
+              <a:graphicFrameLocks xmlns:a="http://schemas.openxmlformats.org/drawingml/2006/main" noChangeAspect="1"/>
+            </wp:cNvGraphicFramePr>
+            <a:graphic xmlns:a="http://schemas.openxmlformats.org/drawingml/2006/main">
+              <a:graphicData uri="http://schemas.openxmlformats.org/drawingml/2006/picture">
+                <pic:pic xmlns:pic="http://schemas.openxmlformats.org/drawingml/2006/picture">
+                  <pic:nvPicPr>
+                    <pic:cNvPr id="1" name=""/>
+                    <pic:cNvPicPr/>
+                  </pic:nvPicPr>
+                  <pic:blipFill>
+                    <a:blip r:embed="rId16" cstate="print">
+                      <a:extLst>
+                        <a:ext uri="{28A0092B-C50C-407E-A947-70E740481C1C}">
+                          <a14:useLocalDpi xmlns:a14="http://schemas.microsoft.com/office/drawing/2010/main" val="0"/>
+                        </a:ext>
+                      </a:extLst>
+                    </a:blip>
+                    <a:stretch>
+                      <a:fillRect/>
+                    </a:stretch>
+                  </pic:blipFill>
+                  <pic:spPr>
+                    <a:xfrm>
+                      <a:off x="0" y="0"/>
+                      <a:ext cx="2897304" cy="2612697"/>
+                    </a:xfrm>
+                    <a:prstGeom prst="rect">
+                      <a:avLst/>
+                    </a:prstGeom>
+                  </pic:spPr>
+                </pic:pic>
+              </a:graphicData>
+            </a:graphic>
+            <wp14:sizeRelH relativeFrom="margin">
+              <wp14:pctWidth>0</wp14:pctWidth>
+            </wp14:sizeRelH>
+            <wp14:sizeRelV relativeFrom="margin">
+              <wp14:pctHeight>0</wp14:pctHeight>
+            </wp14:sizeRelV>
+          </wp:anchor>
+        </w:drawing>
+      </w:r>
+      <w:r>
+        <w:rPr>
+          <w:iCs/>
+          <w:lang w:val="el-GR"/>
+        </w:rPr>
+        <w:t xml:space="preserve">Εδώ να σημειωθεί ότι θα ήταν πιο αποδοτικό αυτό το φιλτράρισμα να γινόταν κατά τη διάρκεια του αρχικού </w:t>
+      </w:r>
+      <w:r>
+        <w:rPr>
+          <w:iCs/>
+        </w:rPr>
+        <w:t>tagging</w:t>
+      </w:r>
+      <w:r>
+        <w:rPr>
+          <w:iCs/>
+          <w:lang w:val="el-GR"/>
+        </w:rPr>
+        <w:t xml:space="preserve">, </w:t>
+      </w:r>
+      <w:r>
+        <w:rPr>
+          <w:iCs/>
+          <w:lang w:val="el-GR"/>
+        </w:rPr>
+        <w:t xml:space="preserve">αλλά έγινε διαχωρισμός </w:t>
+      </w:r>
+      <w:r>
+        <w:rPr>
+          <w:iCs/>
+          <w:lang w:val="el-GR"/>
+        </w:rPr>
+        <w:t xml:space="preserve">των δύο λειτουργιών </w:t>
+      </w:r>
+      <w:r>
+        <w:rPr>
+          <w:iCs/>
+          <w:lang w:val="el-GR"/>
+        </w:rPr>
+        <w:t xml:space="preserve">επειδή στην εκφώνηση του </w:t>
+      </w:r>
+      <w:proofErr w:type="spellStart"/>
+      <w:r>
+        <w:rPr>
+          <w:iCs/>
+          <w:lang w:val="el-GR"/>
+        </w:rPr>
+        <w:t>πρότζεκτ</w:t>
+      </w:r>
+      <w:proofErr w:type="spellEnd"/>
+      <w:r>
+        <w:rPr>
+          <w:iCs/>
+          <w:lang w:val="el-GR"/>
+        </w:rPr>
+        <w:t xml:space="preserve"> παρουσιάζονται ως διαφορετικά υποσυστήματα.</w:t>
+      </w:r>
+    </w:p>
+    <w:p>
+      <w:pPr>
+        <w:rPr>
+          <w:iCs/>
+          <w:lang w:val="el-GR"/>
+        </w:rPr>
+      </w:pPr>
+      <w:r>
+        <w:rPr>
+          <w:iCs/>
+          <w:lang w:val="el-GR"/>
+        </w:rPr>
+        <w:t xml:space="preserve">Έπειτα από το φιλτράρισμα των </w:t>
+      </w:r>
+      <w:r>
+        <w:rPr>
+          <w:iCs/>
+        </w:rPr>
+        <w:t>stop</w:t>
+      </w:r>
+      <w:r>
+        <w:rPr>
+          <w:iCs/>
+          <w:lang w:val="el-GR"/>
+        </w:rPr>
+        <w:t xml:space="preserve"> </w:t>
+      </w:r>
+      <w:r>
+        <w:rPr>
+          <w:iCs/>
+        </w:rPr>
+        <w:t>words</w:t>
+      </w:r>
+      <w:r>
+        <w:rPr>
+          <w:iCs/>
+          <w:lang w:val="el-GR"/>
+        </w:rPr>
+        <w:t>,</w:t>
+      </w:r>
+      <w:r>
+        <w:rPr>
+          <w:iCs/>
+          <w:lang w:val="el-GR"/>
+        </w:rPr>
+        <w:t xml:space="preserve"> </w:t>
+      </w:r>
+      <w:r>
+        <w:rPr>
+          <w:iCs/>
+          <w:lang w:val="el-GR"/>
+        </w:rPr>
+        <w:t xml:space="preserve">τα εναπομείναντα </w:t>
+      </w:r>
+      <w:r>
+        <w:rPr>
+          <w:iCs/>
+        </w:rPr>
+        <w:t>tags</w:t>
+      </w:r>
+      <w:r>
+        <w:rPr>
+          <w:iCs/>
+          <w:lang w:val="el-GR"/>
+        </w:rPr>
+        <w:t xml:space="preserve"> </w:t>
+      </w:r>
+      <w:r>
+        <w:rPr>
+          <w:iCs/>
+          <w:lang w:val="el-GR"/>
+        </w:rPr>
+        <w:t xml:space="preserve">προστίθενται στη λίστα με τα φιλτραρισμένα </w:t>
+      </w:r>
+      <w:r>
+        <w:rPr>
+          <w:iCs/>
+        </w:rPr>
+        <w:t>tags</w:t>
+      </w:r>
+      <w:r>
+        <w:rPr>
+          <w:iCs/>
+          <w:lang w:val="el-GR"/>
+        </w:rPr>
+        <w:t xml:space="preserve"> </w:t>
+      </w:r>
+      <w:r>
+        <w:rPr>
+          <w:iCs/>
+          <w:lang w:val="el-GR"/>
+        </w:rPr>
+        <w:t>και</w:t>
+      </w:r>
+      <w:r>
+        <w:rPr>
+          <w:iCs/>
+          <w:lang w:val="el-GR"/>
+        </w:rPr>
+        <w:t xml:space="preserve"> μετά</w:t>
+      </w:r>
+      <w:r>
+        <w:rPr>
+          <w:iCs/>
+          <w:lang w:val="el-GR"/>
+        </w:rPr>
+        <w:t xml:space="preserve"> εξάγουμε το λήμμα της λέξης. </w:t>
+      </w:r>
+      <w:r>
+        <w:rPr>
+          <w:iCs/>
+          <w:lang w:val="el-GR"/>
+        </w:rPr>
+        <w:t>Ταυτόχρονα,</w:t>
+      </w:r>
+      <w:r>
+        <w:rPr>
+          <w:iCs/>
+          <w:lang w:val="el-GR"/>
+        </w:rPr>
+        <w:t xml:space="preserve"> ελέγχουμε και </w:t>
+      </w:r>
+      <w:r>
+        <w:rPr>
+          <w:iCs/>
+          <w:lang w:val="el-GR"/>
+        </w:rPr>
+        <w:t>τη συχνότητα εμφάνισης του λήμματος στο άρθρο μας (με τους κατάλληλους ελέγχους και ενέργειες αρχικοποίησης)</w:t>
+      </w:r>
+      <w:r>
+        <w:rPr>
+          <w:iCs/>
+          <w:lang w:val="el-GR"/>
+        </w:rPr>
+        <w:t xml:space="preserve">, καθώς και </w:t>
+      </w:r>
+      <w:r>
+        <w:rPr>
+          <w:iCs/>
+          <w:lang w:val="el-GR"/>
+        </w:rPr>
+        <w:t>τον αριθμό λέξεων του κάθε άρθρου</w:t>
+      </w:r>
+      <w:r>
+        <w:rPr>
+          <w:iCs/>
+          <w:lang w:val="el-GR"/>
+        </w:rPr>
+        <w:t>.</w:t>
+      </w:r>
+    </w:p>
+    <w:p>
+      <w:pPr>
+        <w:tabs>
+          <w:tab w:val="left" w:pos="3458"/>
+        </w:tabs>
+        <w:rPr>
+          <w:iCs/>
+          <w:lang w:val="el-GR"/>
+        </w:rPr>
+      </w:pPr>
+      <w:r>
+        <w:rPr>
+          <w:iCs/>
+          <w:lang w:val="el-GR"/>
+        </w:rPr>
+        <w:t xml:space="preserve">Τέλος, </w:t>
+      </w:r>
+      <w:r>
+        <w:rPr>
+          <w:iCs/>
+          <w:lang w:val="el-GR"/>
+        </w:rPr>
+        <w:t xml:space="preserve">από τη συνάρτηση </w:t>
+      </w:r>
+      <w:r>
+        <w:rPr>
+          <w:iCs/>
+          <w:lang w:val="el-GR"/>
+        </w:rPr>
+        <w:t>επιστρέφονται</w:t>
+      </w:r>
+      <w:r>
+        <w:rPr>
+          <w:iCs/>
+          <w:lang w:val="el-GR"/>
+        </w:rPr>
+        <w:t xml:space="preserve"> τα </w:t>
+      </w:r>
+      <w:r>
+        <w:rPr>
+          <w:iCs/>
+        </w:rPr>
+        <w:t>tags</w:t>
+      </w:r>
+      <w:r>
+        <w:rPr>
+          <w:iCs/>
+          <w:lang w:val="el-GR"/>
+        </w:rPr>
+        <w:t xml:space="preserve"> χωρίς τα </w:t>
+      </w:r>
+      <w:r>
+        <w:rPr>
+          <w:iCs/>
+        </w:rPr>
+        <w:t>stop</w:t>
+      </w:r>
+      <w:r>
+        <w:rPr>
+          <w:iCs/>
+          <w:lang w:val="el-GR"/>
+        </w:rPr>
+        <w:t xml:space="preserve"> </w:t>
+      </w:r>
+      <w:r>
+        <w:rPr>
+          <w:iCs/>
+        </w:rPr>
+        <w:t>words</w:t>
+      </w:r>
+      <w:r>
+        <w:rPr>
+          <w:iCs/>
+          <w:lang w:val="el-GR"/>
+        </w:rPr>
+        <w:t xml:space="preserve">, </w:t>
+      </w:r>
+      <w:r>
+        <w:rPr>
+          <w:iCs/>
+          <w:lang w:val="el-GR"/>
+        </w:rPr>
+        <w:t>το λεξικό του πλήθους λέξεων των άρθρων, αλλά και το λεξικό των λημμάτων.</w:t>
+      </w:r>
+    </w:p>
+    <w:p>
+      <w:pPr>
+        <w:tabs>
+          <w:tab w:val="left" w:pos="3458"/>
+        </w:tabs>
+        <w:rPr>
+          <w:iCs/>
+          <w:lang w:val="el-GR"/>
+        </w:rPr>
+      </w:pPr>
+      <w:r>
+        <w:rPr>
+          <w:iCs/>
+          <w:lang w:val="el-GR"/>
+        </w:rPr>
+        <w:drawing>
+          <wp:inline distT="0" distB="0" distL="0" distR="0" wp14:anchorId="404B778C" wp14:editId="2A360B81">
+            <wp:extent cx="4552950" cy="3342640"/>
+            <wp:effectExtent l="0" t="0" r="0" b="0"/>
+            <wp:docPr id="5" name="Picture 5"/>
+            <wp:cNvGraphicFramePr>
+              <a:graphicFrameLocks xmlns:a="http://schemas.openxmlformats.org/drawingml/2006/main" noChangeAspect="1"/>
+            </wp:cNvGraphicFramePr>
+            <a:graphic xmlns:a="http://schemas.openxmlformats.org/drawingml/2006/main">
+              <a:graphicData uri="http://schemas.openxmlformats.org/drawingml/2006/picture">
+                <pic:pic xmlns:pic="http://schemas.openxmlformats.org/drawingml/2006/picture">
+                  <pic:nvPicPr>
+                    <pic:cNvPr id="1" name=""/>
+                    <pic:cNvPicPr/>
+                  </pic:nvPicPr>
+                  <pic:blipFill>
+                    <a:blip r:embed="rId17">
+                      <a:extLst>
+                        <a:ext uri="{28A0092B-C50C-407E-A947-70E740481C1C}">
+                          <a14:useLocalDpi xmlns:a14="http://schemas.microsoft.com/office/drawing/2010/main" val="0"/>
+                        </a:ext>
+                      </a:extLst>
+                    </a:blip>
+                    <a:stretch>
+                      <a:fillRect/>
+                    </a:stretch>
+                  </pic:blipFill>
+                  <pic:spPr>
+                    <a:xfrm>
+                      <a:off x="0" y="0"/>
+                      <a:ext cx="4576578" cy="3360325"/>
+                    </a:xfrm>
+                    <a:prstGeom prst="rect">
+                      <a:avLst/>
+                    </a:prstGeom>
+                  </pic:spPr>
+                </pic:pic>
+              </a:graphicData>
+            </a:graphic>
+          </wp:inline>
+        </w:drawing>
+      </w:r>
+    </w:p>
+    <w:p>
+      <w:pPr>
+        <w:pStyle w:val="Heading3"/>
+      </w:pPr>
+      <w:r>
+        <w:t>Δημιουργία του ευρετηρίου</w:t>
+      </w:r>
+    </w:p>
+    <w:p>
+      <w:pPr>
+        <w:rPr>
+          <w:lang w:val="el-GR"/>
+        </w:rPr>
+      </w:pPr>
+      <w:r>
+        <w:rPr>
+          <w:lang w:val="el-GR"/>
+        </w:rPr>
+        <w:t xml:space="preserve">Σε αυτή τη φάση έχει ουσιαστικά φτιαχτεί ένα σημαντικό μέρος του ευρετηρίου, απλώς αντί για το βάρος του λήμματος στα αντίστοιχα άρθρα έχουμε προς το παρόν μόνο τη συχνότητα εμφάνισής τους σε αυτά. </w:t>
+      </w:r>
+      <w:r>
+        <w:rPr>
+          <w:lang w:val="el-GR"/>
+        </w:rPr>
+        <w:t xml:space="preserve">Για τη </w:t>
+      </w:r>
+      <w:r>
+        <w:rPr>
+          <w:lang w:val="el-GR"/>
+        </w:rPr>
+        <w:lastRenderedPageBreak/>
+        <w:t xml:space="preserve">μετατροπή από συχνότητα εμφάνισης σε βάρη υπάρχει η συνάρτηση </w:t>
+      </w:r>
+      <w:proofErr w:type="spellStart"/>
+      <w:r>
+        <w:rPr>
+          <w:rStyle w:val="CodeChar"/>
+        </w:rPr>
+        <w:t>calculateTFidf</w:t>
+      </w:r>
+      <w:proofErr w:type="spellEnd"/>
+      <w:r>
+        <w:rPr>
+          <w:lang w:val="el-GR"/>
+        </w:rPr>
+        <w:t xml:space="preserve"> </w:t>
+      </w:r>
+      <w:r>
+        <w:rPr>
+          <w:lang w:val="el-GR"/>
+        </w:rPr>
+        <w:t xml:space="preserve">η οποία παίρνει σαν είσοδο το λεξικό των λημμάτων και το επιστρέφει </w:t>
+      </w:r>
+      <w:r>
+        <w:rPr>
+          <w:lang w:val="el-GR"/>
+        </w:rPr>
+        <w:t xml:space="preserve"> </w:t>
+      </w:r>
+      <w:r>
+        <w:rPr>
+          <w:lang w:val="el-GR"/>
+        </w:rPr>
+        <w:t xml:space="preserve">μετά από τη μετατροπή. Η διαδικασία αυτή φαίνεται στο παρακάτω </w:t>
+      </w:r>
+      <w:r>
+        <w:t xml:space="preserve">snapshot </w:t>
+      </w:r>
+      <w:r>
+        <w:rPr>
+          <w:lang w:val="el-GR"/>
+        </w:rPr>
+        <w:t>του κώδικα:</w:t>
+      </w:r>
+    </w:p>
+    <w:p>
+      <w:pPr>
+        <w:rPr>
+          <w:lang w:val="el-GR"/>
+        </w:rPr>
+      </w:pPr>
+      <w:r>
+        <w:rPr>
+          <w:lang w:val="el-GR"/>
+        </w:rPr>
+        <w:drawing>
+          <wp:inline distT="0" distB="0" distL="0" distR="0" wp14:anchorId="3EC9886E" wp14:editId="27A7E4B2">
+            <wp:extent cx="3460090" cy="1697514"/>
+            <wp:effectExtent l="0" t="0" r="7620" b="0"/>
+            <wp:docPr id="7" name="Picture 7"/>
+            <wp:cNvGraphicFramePr>
+              <a:graphicFrameLocks xmlns:a="http://schemas.openxmlformats.org/drawingml/2006/main" noChangeAspect="1"/>
+            </wp:cNvGraphicFramePr>
+            <a:graphic xmlns:a="http://schemas.openxmlformats.org/drawingml/2006/main">
+              <a:graphicData uri="http://schemas.openxmlformats.org/drawingml/2006/picture">
+                <pic:pic xmlns:pic="http://schemas.openxmlformats.org/drawingml/2006/picture">
+                  <pic:nvPicPr>
+                    <pic:cNvPr id="1" name=""/>
+                    <pic:cNvPicPr/>
+                  </pic:nvPicPr>
+                  <pic:blipFill>
+                    <a:blip r:embed="rId18"/>
+                    <a:stretch>
+                      <a:fillRect/>
+                    </a:stretch>
+                  </pic:blipFill>
+                  <pic:spPr>
+                    <a:xfrm>
+                      <a:off x="0" y="0"/>
+                      <a:ext cx="3495944" cy="1715104"/>
+                    </a:xfrm>
+                    <a:prstGeom prst="rect">
+                      <a:avLst/>
+                    </a:prstGeom>
+                  </pic:spPr>
+                </pic:pic>
+              </a:graphicData>
+            </a:graphic>
+          </wp:inline>
+        </w:drawing>
+      </w:r>
+    </w:p>
+    <w:p>
+      <w:pPr>
+        <w:pStyle w:val="Heading3"/>
+      </w:pPr>
+      <w:r>
+        <w:t>Αποθήκευση και επαναφόρτωση ευρετηρίου</w:t>
+      </w:r>
+    </w:p>
+    <w:p>
+      <w:pPr>
+        <w:rPr>
+          <w:rStyle w:val="CodeChar"/>
+        </w:rPr>
+      </w:pPr>
+      <w:r>
+        <w:rPr>
+          <w:lang w:val="el-GR"/>
+        </w:rPr>
+        <w:t xml:space="preserve">Η αποθήκευση του ευρετηρίου γίνεται με τη συνάρτηση </w:t>
+      </w:r>
+      <w:proofErr w:type="spellStart"/>
+      <w:r>
+        <w:rPr>
+          <w:rStyle w:val="CodeChar"/>
+        </w:rPr>
+        <w:t>createXML</w:t>
+      </w:r>
+      <w:proofErr w:type="spellEnd"/>
+      <w:r>
+        <w:rPr>
+          <w:rStyle w:val="CodeChar"/>
+        </w:rPr>
+        <w:t xml:space="preserve"> του αρχείου </w:t>
+      </w:r>
+      <w:r>
+        <w:rPr>
+          <w:rStyle w:val="CodeChar"/>
+          <w:i/>
+          <w:iCs/>
+          <w:lang w:val="en-US"/>
+        </w:rPr>
+        <w:t>functions</w:t>
+      </w:r>
+      <w:r>
+        <w:rPr>
+          <w:rStyle w:val="CodeChar"/>
+          <w:i/>
+          <w:iCs/>
+        </w:rPr>
+        <w:t>.</w:t>
+      </w:r>
+      <w:proofErr w:type="spellStart"/>
+      <w:r>
+        <w:rPr>
+          <w:rStyle w:val="CodeChar"/>
+          <w:i/>
+          <w:iCs/>
+          <w:lang w:val="en-US"/>
+        </w:rPr>
+        <w:t>py</w:t>
+      </w:r>
+      <w:proofErr w:type="spellEnd"/>
+      <w:r>
+        <w:rPr>
+          <w:rStyle w:val="CodeChar"/>
+        </w:rPr>
+        <w:t>, η οποία παρουσιάζεται παρακάτω</w:t>
+      </w:r>
+    </w:p>
+    <w:p>
+      <w:pPr>
+        <w:rPr>
+          <w:lang w:val="el-GR"/>
+        </w:rPr>
+      </w:pPr>
+      <w:r>
+        <w:rPr>
+          <w:lang w:val="el-GR"/>
+        </w:rPr>
+        <w:drawing>
+          <wp:anchor distT="0" distB="0" distL="114300" distR="114300" simplePos="0" relativeHeight="251660288" behindDoc="0" locked="0" layoutInCell="1" allowOverlap="1" wp14:anchorId="0C80B474" wp14:editId="40167A71">
+            <wp:simplePos x="0" y="0"/>
+            <wp:positionH relativeFrom="column">
+              <wp:posOffset>0</wp:posOffset>
+            </wp:positionH>
+            <wp:positionV relativeFrom="paragraph">
+              <wp:posOffset>1016</wp:posOffset>
+            </wp:positionV>
+            <wp:extent cx="3920947" cy="2370162"/>
+            <wp:effectExtent l="0" t="0" r="3810" b="0"/>
+            <wp:wrapSquare wrapText="bothSides"/>
+            <wp:docPr id="11" name="Picture 11"/>
+            <wp:cNvGraphicFramePr>
+              <a:graphicFrameLocks xmlns:a="http://schemas.openxmlformats.org/drawingml/2006/main" noChangeAspect="1"/>
+            </wp:cNvGraphicFramePr>
+            <a:graphic xmlns:a="http://schemas.openxmlformats.org/drawingml/2006/main">
+              <a:graphicData uri="http://schemas.openxmlformats.org/drawingml/2006/picture">
+                <pic:pic xmlns:pic="http://schemas.openxmlformats.org/drawingml/2006/picture">
+                  <pic:nvPicPr>
+                    <pic:cNvPr id="1" name=""/>
+                    <pic:cNvPicPr/>
+                  </pic:nvPicPr>
+                  <pic:blipFill>
+                    <a:blip r:embed="rId19" cstate="print">
+                      <a:extLst>
+                        <a:ext uri="{28A0092B-C50C-407E-A947-70E740481C1C}">
+                          <a14:useLocalDpi xmlns:a14="http://schemas.microsoft.com/office/drawing/2010/main" val="0"/>
+                        </a:ext>
+                      </a:extLst>
+                    </a:blip>
+                    <a:stretch>
+                      <a:fillRect/>
+                    </a:stretch>
+                  </pic:blipFill>
+                  <pic:spPr>
+                    <a:xfrm>
+                      <a:off x="0" y="0"/>
+                      <a:ext cx="3920947" cy="2370162"/>
+                    </a:xfrm>
+                    <a:prstGeom prst="rect">
+                      <a:avLst/>
+                    </a:prstGeom>
+                  </pic:spPr>
+                </pic:pic>
+              </a:graphicData>
+            </a:graphic>
+          </wp:anchor>
+        </w:drawing>
+      </w:r>
+      <w:r>
+        <w:rPr>
+          <w:lang w:val="el-GR"/>
+        </w:rPr>
+        <w:t xml:space="preserve">Αντίστοιχα, η επαναφόρτωση του ευρετηρίου από το αρχείο γίνεται με τη μέθοδο </w:t>
+      </w:r>
+      <w:proofErr w:type="spellStart"/>
+      <w:r>
+        <w:rPr>
+          <w:rStyle w:val="CodeChar"/>
+        </w:rPr>
+        <w:t>readXML</w:t>
+      </w:r>
+      <w:proofErr w:type="spellEnd"/>
+      <w:r>
+        <w:rPr>
+          <w:lang w:val="el-GR"/>
+        </w:rPr>
+        <w:t xml:space="preserve"> </w:t>
+      </w:r>
+      <w:r>
+        <w:rPr>
+          <w:lang w:val="el-GR"/>
+        </w:rPr>
+        <w:t>του ίδιου αρχείου</w:t>
+      </w:r>
+      <w:r>
+        <w:rPr>
+          <w:lang w:val="el-GR"/>
+        </w:rPr>
+        <w:t>.</w:t>
       </w:r>
     </w:p>
     <w:sectPr>

</xml_diff>

<commit_message>
Proper function definitions + Report progress
</commit_message>
<xml_diff>
--- a/Language Technology Project 2022.docx
+++ b/Language Technology Project 2022.docx
@@ -878,8 +878,8 @@
           <w:lang w:val="el-GR"/>
         </w:rPr>
         <w:drawing>
-          <wp:inline distT="0" distB="0" distL="0" distR="0" wp14:anchorId="27C6EFC5" wp14:editId="0596D2E4">
-            <wp:extent cx="5835809" cy="2311879"/>
+          <wp:inline distT="0" distB="0" distL="0" distR="0" wp14:anchorId="27C6EFC5" wp14:editId="2FEFB7FB">
+            <wp:extent cx="5149970" cy="2040182"/>
             <wp:effectExtent l="0" t="0" r="0" b="0"/>
             <wp:docPr id="1" name="Picture 1"/>
             <wp:cNvGraphicFramePr>
@@ -901,7 +901,7 @@
                   <pic:spPr>
                     <a:xfrm>
                       <a:off x="0" y="0"/>
-                      <a:ext cx="5891986" cy="2334134"/>
+                      <a:ext cx="5436193" cy="2153570"/>
                     </a:xfrm>
                     <a:prstGeom prst="rect">
                       <a:avLst/>
@@ -978,121 +978,21 @@
         </w:rPr>
         <w:t>ώστε να εξαχθούν οι ζητούμενες πληροφορίες.</w:t>
       </w:r>
-      <w:r>
-        <w:rPr>
-          <w:lang w:val="el-GR"/>
-        </w:rPr>
-        <w:t xml:space="preserve"> Συγκεκριμένα για την εξαγωγή κειμένου από τις παραγράφους του άρθρου δημιουργείται</w:t>
-      </w:r>
-      <w:r>
-        <w:rPr>
-          <w:lang w:val="el-GR"/>
-        </w:rPr>
-        <w:t xml:space="preserve"> </w:t>
-      </w:r>
-      <w:r>
-        <w:rPr>
-          <w:lang w:val="el-GR"/>
-        </w:rPr>
-        <w:t xml:space="preserve">ένα άδειο </w:t>
-      </w:r>
-      <w:r>
-        <w:t>string</w:t>
-      </w:r>
-      <w:r>
-        <w:rPr>
-          <w:lang w:val="el-GR"/>
-        </w:rPr>
-        <w:t xml:space="preserve"> </w:t>
-      </w:r>
-      <w:r>
-        <w:rPr>
-          <w:b/>
-          <w:bCs/>
-        </w:rPr>
-        <w:t>paragraphs</w:t>
-      </w:r>
-      <w:r>
-        <w:rPr>
-          <w:lang w:val="el-GR"/>
-        </w:rPr>
-        <w:t xml:space="preserve">, </w:t>
-      </w:r>
-      <w:r>
-        <w:rPr>
-          <w:lang w:val="el-GR"/>
-        </w:rPr>
-        <w:t>καθώς και</w:t>
-      </w:r>
-      <w:r>
-        <w:rPr>
-          <w:lang w:val="el-GR"/>
-        </w:rPr>
-        <w:t xml:space="preserve"> μία λίστα με όλες τις παραγράφους του άρθρου</w:t>
-      </w:r>
-      <w:r>
-        <w:rPr>
-          <w:lang w:val="el-GR"/>
-        </w:rPr>
-        <w:t>. Στη συνέχεια, αυτή η λίστα</w:t>
-      </w:r>
-      <w:r>
-        <w:rPr>
-          <w:lang w:val="el-GR"/>
-        </w:rPr>
-        <w:t xml:space="preserve"> διατρέχεται</w:t>
-      </w:r>
-      <w:r>
-        <w:rPr>
-          <w:lang w:val="el-GR"/>
-        </w:rPr>
-        <w:t xml:space="preserve"> και από</w:t>
-      </w:r>
-      <w:r>
-        <w:rPr>
-          <w:lang w:val="el-GR"/>
-        </w:rPr>
-        <w:t xml:space="preserve"> κάθε παράγραφο εξάγεται το καθαρό κείμενο, το οποίο προστ</w:t>
-      </w:r>
-      <w:r>
-        <w:rPr>
-          <w:lang w:val="el-GR"/>
-        </w:rPr>
-        <w:t xml:space="preserve">ίθεται στο </w:t>
-      </w:r>
-      <w:r>
-        <w:t>string</w:t>
-      </w:r>
-      <w:r>
-        <w:rPr>
-          <w:lang w:val="el-GR"/>
-        </w:rPr>
-        <w:t xml:space="preserve"> </w:t>
-      </w:r>
-      <w:r>
-        <w:rPr>
-          <w:b/>
-          <w:bCs/>
-        </w:rPr>
-        <w:t>paragraphs</w:t>
-      </w:r>
-      <w:r>
-        <w:rPr>
-          <w:lang w:val="el-GR"/>
-        </w:rPr>
-        <w:t>.</w:t>
-      </w:r>
     </w:p>
     <w:p>
+      <w:pPr>
+        <w:rPr>
+          <w:lang w:val="el-GR"/>
+        </w:rPr>
+      </w:pPr>
       <w:r>
         <w:rPr>
           <w:noProof/>
         </w:rPr>
-        <w:lastRenderedPageBreak/>
         <w:drawing>
-          <wp:inline distT="0" distB="0" distL="0" distR="0" wp14:anchorId="40FAD058" wp14:editId="049839E2">
-            <wp:extent cx="5831457" cy="2777418"/>
-            <wp:effectExtent l="0" t="0" r="0" b="4445"/>
+          <wp:inline distT="0" distB="0" distL="0" distR="0" wp14:anchorId="229DEDCE" wp14:editId="1FB8B774">
+            <wp:extent cx="5919604" cy="2819400"/>
+            <wp:effectExtent l="0" t="0" r="5080" b="0"/>
             <wp:docPr id="3" name="Picture 3"/>
             <wp:cNvGraphicFramePr>
               <a:graphicFrameLocks xmlns:a="http://schemas.openxmlformats.org/drawingml/2006/main" noChangeAspect="1"/>
@@ -1113,7 +1013,7 @@
                   <pic:spPr>
                     <a:xfrm>
                       <a:off x="0" y="0"/>
-                      <a:ext cx="5854944" cy="2788604"/>
+                      <a:ext cx="6018106" cy="2866315"/>
                     </a:xfrm>
                     <a:prstGeom prst="rect">
                       <a:avLst/>
@@ -1136,63 +1036,105 @@
         <w:rPr>
           <w:lang w:val="el-GR"/>
         </w:rPr>
-        <w:t xml:space="preserve">Αντίστοιχα έχει δημιουργηθεί και το </w:t>
-      </w:r>
-      <w:proofErr w:type="spellStart"/>
+        <w:lastRenderedPageBreak/>
+        <w:t>Συγκεκριμένα για την εξαγωγή κειμένου από τις παραγράφους του άρθρου δημιουργείται</w:t>
+      </w:r>
+      <w:r>
+        <w:rPr>
+          <w:lang w:val="el-GR"/>
+        </w:rPr>
+        <w:t xml:space="preserve"> </w:t>
+      </w:r>
+      <w:r>
+        <w:rPr>
+          <w:lang w:val="el-GR"/>
+        </w:rPr>
+        <w:t xml:space="preserve">ένα άδειο </w:t>
+      </w:r>
+      <w:r>
+        <w:t>string</w:t>
+      </w:r>
+      <w:r>
+        <w:rPr>
+          <w:lang w:val="el-GR"/>
+        </w:rPr>
+        <w:t xml:space="preserve"> </w:t>
+      </w:r>
       <w:r>
         <w:rPr>
           <w:b/>
           <w:bCs/>
         </w:rPr>
-        <w:t>cnn</w:t>
-      </w:r>
-      <w:proofErr w:type="spellEnd"/>
+        <w:t>paragraphs</w:t>
+      </w:r>
+      <w:r>
+        <w:rPr>
+          <w:lang w:val="el-GR"/>
+        </w:rPr>
+        <w:t xml:space="preserve">, </w:t>
+      </w:r>
+      <w:r>
+        <w:rPr>
+          <w:lang w:val="el-GR"/>
+        </w:rPr>
+        <w:t>καθώς και</w:t>
+      </w:r>
+      <w:r>
+        <w:rPr>
+          <w:lang w:val="el-GR"/>
+        </w:rPr>
+        <w:t xml:space="preserve"> μία λίστα με όλες τις παραγράφους του άρθρου</w:t>
+      </w:r>
+      <w:r>
+        <w:rPr>
+          <w:lang w:val="el-GR"/>
+        </w:rPr>
+        <w:t>. Στη συνέχεια, αυτή η λίστα</w:t>
+      </w:r>
+      <w:r>
+        <w:rPr>
+          <w:lang w:val="el-GR"/>
+        </w:rPr>
+        <w:t xml:space="preserve"> διατρέχεται</w:t>
+      </w:r>
+      <w:r>
+        <w:rPr>
+          <w:lang w:val="el-GR"/>
+        </w:rPr>
+        <w:t xml:space="preserve"> και από</w:t>
+      </w:r>
+      <w:r>
+        <w:rPr>
+          <w:lang w:val="el-GR"/>
+        </w:rPr>
+        <w:t xml:space="preserve"> κάθε παράγραφο εξάγεται το καθαρό κείμενο, το οποίο προστ</w:t>
+      </w:r>
+      <w:r>
+        <w:rPr>
+          <w:lang w:val="el-GR"/>
+        </w:rPr>
+        <w:t xml:space="preserve">ίθεται στο </w:t>
+      </w:r>
+      <w:r>
+        <w:t>string</w:t>
+      </w:r>
+      <w:r>
+        <w:rPr>
+          <w:lang w:val="el-GR"/>
+        </w:rPr>
+        <w:t xml:space="preserve"> </w:t>
+      </w:r>
       <w:r>
         <w:rPr>
           <w:b/>
           <w:bCs/>
-          <w:lang w:val="el-GR"/>
-        </w:rPr>
-        <w:t>_</w:t>
+        </w:rPr>
+        <w:t>paragraphs</w:t>
       </w:r>
       <w:r>
         <w:rPr>
           <w:b/>
           <w:bCs/>
-        </w:rPr>
-        <w:t>spider</w:t>
-      </w:r>
-      <w:r>
-        <w:rPr>
-          <w:lang w:val="el-GR"/>
-        </w:rPr>
-        <w:t xml:space="preserve"> με αλλαγές φυσικά στις διαδρομές </w:t>
-      </w:r>
-      <w:proofErr w:type="spellStart"/>
-      <w:r>
-        <w:t>xpath</w:t>
-      </w:r>
-      <w:proofErr w:type="spellEnd"/>
-      <w:r>
-        <w:rPr>
-          <w:lang w:val="el-GR"/>
-        </w:rPr>
-        <w:t xml:space="preserve"> και άλλες μικρ</w:t>
-      </w:r>
-      <w:r>
-        <w:rPr>
-          <w:lang w:val="el-GR"/>
-        </w:rPr>
-        <w:t xml:space="preserve">ές </w:t>
-      </w:r>
-      <w:r>
-        <w:rPr>
-          <w:lang w:val="el-GR"/>
-        </w:rPr>
-        <w:t>αλλαγές</w:t>
-      </w:r>
-      <w:r>
-        <w:rPr>
           <w:lang w:val="el-GR"/>
         </w:rPr>
         <w:t>.</w:t>
@@ -1208,77 +1150,149 @@
         <w:rPr>
           <w:lang w:val="el-GR"/>
         </w:rPr>
-        <w:t xml:space="preserve">Τα </w:t>
-      </w:r>
-      <w:r>
-        <w:t>spiders</w:t>
-      </w:r>
-      <w:r>
-        <w:rPr>
-          <w:lang w:val="el-GR"/>
-        </w:rPr>
-        <w:t xml:space="preserve"> </w:t>
-      </w:r>
-      <w:r>
-        <w:rPr>
-          <w:lang w:val="el-GR"/>
-        </w:rPr>
-        <w:t xml:space="preserve">αυτά τρέχουν μέσα από τη συνάρτηση </w:t>
-      </w:r>
+        <w:t xml:space="preserve">Αντίστοιχα έχει δημιουργηθεί και το </w:t>
+      </w:r>
+      <w:proofErr w:type="spellStart"/>
       <w:r>
         <w:rPr>
           <w:b/>
           <w:bCs/>
         </w:rPr>
-        <w:t>run</w:t>
-      </w:r>
-      <w:r>
-        <w:rPr>
-          <w:lang w:val="el-GR"/>
-        </w:rPr>
-        <w:t xml:space="preserve"> </w:t>
-      </w:r>
-      <w:r>
-        <w:rPr>
-          <w:lang w:val="el-GR"/>
-        </w:rPr>
-        <w:t xml:space="preserve">του αρχείου </w:t>
-      </w:r>
+        <w:t>cnn</w:t>
+      </w:r>
+      <w:proofErr w:type="spellEnd"/>
       <w:r>
         <w:rPr>
           <w:b/>
           <w:bCs/>
-        </w:rPr>
-        <w:t>run</w:t>
+          <w:lang w:val="el-GR"/>
+        </w:rPr>
+        <w:t>_</w:t>
       </w:r>
       <w:r>
         <w:rPr>
           <w:b/>
           <w:bCs/>
-          <w:lang w:val="el-GR"/>
-        </w:rPr>
-        <w:t>_</w:t>
+        </w:rPr>
+        <w:t>spider</w:t>
+      </w:r>
+      <w:r>
+        <w:rPr>
+          <w:lang w:val="el-GR"/>
+        </w:rPr>
+        <w:t xml:space="preserve"> με αλλαγές φυσικά στις διαδρομές </w:t>
+      </w:r>
+      <w:proofErr w:type="spellStart"/>
+      <w:r>
+        <w:t>xpath</w:t>
+      </w:r>
+      <w:proofErr w:type="spellEnd"/>
+      <w:r>
+        <w:rPr>
+          <w:lang w:val="el-GR"/>
+        </w:rPr>
+        <w:t xml:space="preserve"> και άλλες μικρ</w:t>
+      </w:r>
+      <w:r>
+        <w:rPr>
+          <w:lang w:val="el-GR"/>
+        </w:rPr>
+        <w:t xml:space="preserve">ές </w:t>
+      </w:r>
+      <w:r>
+        <w:rPr>
+          <w:lang w:val="el-GR"/>
+        </w:rPr>
+        <w:t>αλλαγές</w:t>
+      </w:r>
+      <w:r>
+        <w:rPr>
+          <w:lang w:val="el-GR"/>
+        </w:rPr>
+        <w:t>.</w:t>
+      </w:r>
+    </w:p>
+    <w:p>
+      <w:pPr>
+        <w:rPr>
+          <w:lang w:val="el-GR"/>
+        </w:rPr>
+      </w:pPr>
+      <w:r>
+        <w:rPr>
+          <w:lang w:val="el-GR"/>
+        </w:rPr>
+        <w:t xml:space="preserve">Τα </w:t>
+      </w:r>
+      <w:r>
+        <w:t>spiders</w:t>
+      </w:r>
+      <w:r>
+        <w:rPr>
+          <w:lang w:val="el-GR"/>
+        </w:rPr>
+        <w:t xml:space="preserve"> </w:t>
+      </w:r>
+      <w:r>
+        <w:rPr>
+          <w:lang w:val="el-GR"/>
+        </w:rPr>
+        <w:t xml:space="preserve">αυτά τρέχουν μέσα από τη συνάρτηση </w:t>
       </w:r>
       <w:r>
         <w:rPr>
           <w:b/>
           <w:bCs/>
         </w:rPr>
-        <w:t>Spiders</w:t>
+        <w:t>run</w:t>
+      </w:r>
+      <w:r>
+        <w:rPr>
+          <w:lang w:val="el-GR"/>
+        </w:rPr>
+        <w:t xml:space="preserve"> </w:t>
+      </w:r>
+      <w:r>
+        <w:rPr>
+          <w:lang w:val="el-GR"/>
+        </w:rPr>
+        <w:t xml:space="preserve">του αρχείου </w:t>
       </w:r>
       <w:r>
         <w:rPr>
           <w:b/>
           <w:bCs/>
-          <w:lang w:val="el-GR"/>
-        </w:rPr>
-        <w:t>.</w:t>
-      </w:r>
-      <w:proofErr w:type="spellStart"/>
+        </w:rPr>
+        <w:t>run</w:t>
+      </w:r>
       <w:r>
         <w:rPr>
           <w:b/>
           <w:bCs/>
+          <w:lang w:val="el-GR"/>
+        </w:rPr>
+        <w:t>_</w:t>
+      </w:r>
+      <w:r>
+        <w:rPr>
+          <w:b/>
+          <w:bCs/>
+        </w:rPr>
+        <w:t>Spiders</w:t>
+      </w:r>
+      <w:r>
+        <w:rPr>
+          <w:b/>
+          <w:bCs/>
+          <w:lang w:val="el-GR"/>
+        </w:rPr>
+        <w:t>.</w:t>
+      </w:r>
+      <w:proofErr w:type="spellStart"/>
+      <w:r>
+        <w:rPr>
+          <w:b/>
+          <w:bCs/>
         </w:rPr>
         <w:t>py</w:t>
       </w:r>
@@ -1521,9 +1535,9 @@
           <w:lang w:val="el-GR"/>
         </w:rPr>
         <w:drawing>
-          <wp:inline distT="0" distB="0" distL="0" distR="0" wp14:anchorId="050D4ED0" wp14:editId="612A7E0B">
-            <wp:extent cx="4528868" cy="2449266"/>
-            <wp:effectExtent l="0" t="0" r="5080" b="8255"/>
+          <wp:inline distT="0" distB="0" distL="0" distR="0" wp14:anchorId="050D4ED0" wp14:editId="4630F038">
+            <wp:extent cx="4787660" cy="2589226"/>
+            <wp:effectExtent l="0" t="0" r="0" b="1905"/>
             <wp:docPr id="4" name="Picture 4"/>
             <wp:cNvGraphicFramePr>
               <a:graphicFrameLocks xmlns:a="http://schemas.openxmlformats.org/drawingml/2006/main" noChangeAspect="1"/>
@@ -1544,7 +1558,7 @@
                   <pic:spPr>
                     <a:xfrm>
                       <a:off x="0" y="0"/>
-                      <a:ext cx="4587276" cy="2480854"/>
+                      <a:ext cx="4891530" cy="2645400"/>
                     </a:xfrm>
                     <a:prstGeom prst="rect">
                       <a:avLst/>
@@ -1684,11 +1698,10 @@
         <w:rPr>
           <w:noProof/>
         </w:rPr>
-        <w:lastRenderedPageBreak/>
         <w:drawing>
-          <wp:inline distT="0" distB="0" distL="0" distR="0" wp14:anchorId="12F268D9" wp14:editId="04C8EF49">
-            <wp:extent cx="5943600" cy="466725"/>
-            <wp:effectExtent l="0" t="0" r="0" b="9525"/>
+          <wp:inline distT="0" distB="0" distL="0" distR="0" wp14:anchorId="12F268D9" wp14:editId="2E0AB908">
+            <wp:extent cx="5929952" cy="465653"/>
+            <wp:effectExtent l="0" t="0" r="0" b="0"/>
             <wp:docPr id="6" name="Picture 6"/>
             <wp:cNvGraphicFramePr>
               <a:graphicFrameLocks xmlns:a="http://schemas.openxmlformats.org/drawingml/2006/main" noChangeAspect="1"/>
@@ -1709,7 +1722,7 @@
                   <pic:spPr>
                     <a:xfrm>
                       <a:off x="0" y="0"/>
-                      <a:ext cx="5943600" cy="466725"/>
+                      <a:ext cx="6050219" cy="475097"/>
                     </a:xfrm>
                     <a:prstGeom prst="rect">
                       <a:avLst/>
@@ -1723,15 +1736,21 @@
       </w:r>
     </w:p>
     <w:p>
-      <w:pPr>
-        <w:pStyle w:val="Heading3"/>
-      </w:pPr>
-      <w:r>
-        <w:t>Μορφοσυντακτική Ανάλυση</w:t>
+      <w:r>
+        <w:br w:type="page"/>
       </w:r>
     </w:p>
     <w:p>
       <w:pPr>
+        <w:pStyle w:val="Heading3"/>
+      </w:pPr>
+      <w:r>
+        <w:lastRenderedPageBreak/>
+        <w:t>Μορφοσυντακτική Ανάλυση</w:t>
+      </w:r>
+    </w:p>
+    <w:p>
+      <w:pPr>
         <w:rPr>
           <w:iCs/>
           <w:lang w:val="el-GR"/>
@@ -1984,9 +2003,9 @@
           <w:noProof/>
         </w:rPr>
         <w:drawing>
-          <wp:inline distT="0" distB="0" distL="0" distR="0" wp14:anchorId="3B167DE1" wp14:editId="49B5001B">
-            <wp:extent cx="4476902" cy="3615480"/>
-            <wp:effectExtent l="0" t="0" r="0" b="4445"/>
+          <wp:inline distT="0" distB="0" distL="0" distR="0" wp14:anchorId="3B167DE1" wp14:editId="3CA7D0A0">
+            <wp:extent cx="4468483" cy="3608680"/>
+            <wp:effectExtent l="0" t="0" r="8890" b="0"/>
             <wp:docPr id="8" name="Picture 8"/>
             <wp:cNvGraphicFramePr>
               <a:graphicFrameLocks xmlns:a="http://schemas.openxmlformats.org/drawingml/2006/main" noChangeAspect="1"/>
@@ -2007,7 +2026,7 @@
                   <pic:spPr>
                     <a:xfrm>
                       <a:off x="0" y="0"/>
-                      <a:ext cx="4499348" cy="3633607"/>
+                      <a:ext cx="4511772" cy="3643640"/>
                     </a:xfrm>
                     <a:prstGeom prst="rect">
                       <a:avLst/>
@@ -2152,7 +2171,7 @@
         </w:rPr>
         <w:lastRenderedPageBreak/>
         <w:drawing>
-          <wp:anchor distT="0" distB="0" distL="114300" distR="114300" simplePos="0" relativeHeight="251659264" behindDoc="0" locked="0" layoutInCell="1" allowOverlap="1" wp14:anchorId="5830919B" wp14:editId="07F11E96">
+          <wp:anchor distT="0" distB="0" distL="114300" distR="114300" simplePos="0" relativeHeight="251659264" behindDoc="0" locked="0" layoutInCell="1" allowOverlap="1" wp14:anchorId="5830919B" wp14:editId="5FD43457">
             <wp:simplePos x="0" y="0"/>
             <wp:positionH relativeFrom="margin">
               <wp:align>left</wp:align>
@@ -2160,8 +2179,8 @@
             <wp:positionV relativeFrom="paragraph">
               <wp:posOffset>6350</wp:posOffset>
             </wp:positionV>
-            <wp:extent cx="2879725" cy="2596515"/>
-            <wp:effectExtent l="0" t="0" r="0" b="0"/>
+            <wp:extent cx="3217545" cy="2901315"/>
+            <wp:effectExtent l="0" t="0" r="1905" b="0"/>
             <wp:wrapSquare wrapText="bothSides"/>
             <wp:docPr id="10" name="Picture 10"/>
             <wp:cNvGraphicFramePr>
@@ -2189,7 +2208,7 @@
                   <pic:spPr>
                     <a:xfrm>
                       <a:off x="0" y="0"/>
-                      <a:ext cx="2897304" cy="2612697"/>
+                      <a:ext cx="3305464" cy="2980763"/>
                     </a:xfrm>
                     <a:prstGeom prst="rect">
                       <a:avLst/>
@@ -2385,35 +2404,7 @@
           <w:iCs/>
           <w:lang w:val="el-GR"/>
         </w:rPr>
-        <w:t xml:space="preserve"> ελέγχουμε και </w:t>
-      </w:r>
-      <w:r>
-        <w:rPr>
-          <w:iCs/>
-          <w:lang w:val="el-GR"/>
-        </w:rPr>
-        <w:t>τη συχνότητα εμφάνισης του λήμματος στο άρθρο μας (με τους κατάλληλους ελέγχους και ενέργειες αρχικοποίησης)</w:t>
-      </w:r>
-      <w:r>
-        <w:rPr>
-          <w:iCs/>
-          <w:lang w:val="el-GR"/>
-        </w:rPr>
-        <w:t xml:space="preserve">, καθώς και </w:t>
-      </w:r>
-      <w:r>
-        <w:rPr>
-          <w:iCs/>
-          <w:lang w:val="el-GR"/>
-        </w:rPr>
-        <w:t>τον αριθμό λέξεων του κάθε άρθρου</w:t>
-      </w:r>
-      <w:r>
-        <w:rPr>
-          <w:iCs/>
-          <w:lang w:val="el-GR"/>
-        </w:rPr>
-        <w:t>.</w:t>
+        <w:t xml:space="preserve"> ελέγχουμε και τη συχνότητα εμφάνισης του λήμματος στο άρθρο μας (με τους κατάλληλους ελέγχους και ενέργειες αρχικοποίησης), καθώς και τον αριθμό λέξεων του κάθε άρθρου.</w:t>
       </w:r>
     </w:p>
     <w:p>
@@ -2445,14 +2436,7 @@
           <w:iCs/>
           <w:lang w:val="el-GR"/>
         </w:rPr>
-        <w:t>επιστρέφονται</w:t>
-      </w:r>
-      <w:r>
-        <w:rPr>
-          <w:iCs/>
-          <w:lang w:val="el-GR"/>
-        </w:rPr>
-        <w:t xml:space="preserve"> τα </w:t>
+        <w:t xml:space="preserve">επιστρέφονται τα </w:t>
       </w:r>
       <w:r>
         <w:rPr>
@@ -2514,12 +2498,13 @@
       <w:r>
         <w:rPr>
           <w:iCs/>
+          <w:noProof/>
           <w:lang w:val="el-GR"/>
         </w:rPr>
         <w:drawing>
-          <wp:inline distT="0" distB="0" distL="0" distR="0" wp14:anchorId="404B778C" wp14:editId="2A360B81">
-            <wp:extent cx="4552950" cy="3342640"/>
-            <wp:effectExtent l="0" t="0" r="0" b="0"/>
+          <wp:inline distT="0" distB="0" distL="0" distR="0" wp14:anchorId="404B778C" wp14:editId="254FFCE3">
+            <wp:extent cx="5382883" cy="3952350"/>
+            <wp:effectExtent l="0" t="0" r="8890" b="0"/>
             <wp:docPr id="5" name="Picture 5"/>
             <wp:cNvGraphicFramePr>
               <a:graphicFrameLocks xmlns:a="http://schemas.openxmlformats.org/drawingml/2006/main" noChangeAspect="1"/>
@@ -2546,7 +2531,7 @@
                   <pic:spPr>
                     <a:xfrm>
                       <a:off x="0" y="0"/>
-                      <a:ext cx="4576578" cy="3360325"/>
+                      <a:ext cx="5501918" cy="4039751"/>
                     </a:xfrm>
                     <a:prstGeom prst="rect">
                       <a:avLst/>
@@ -2564,6 +2549,7 @@
         <w:pStyle w:val="Heading3"/>
       </w:pPr>
       <w:r>
+        <w:lastRenderedPageBreak/>
         <w:t>Δημιουργία του ευρετηρίου</w:t>
       </w:r>
     </w:p>
@@ -2583,14 +2569,7 @@
         <w:rPr>
           <w:lang w:val="el-GR"/>
         </w:rPr>
-        <w:t xml:space="preserve">Για τη </w:t>
-      </w:r>
-      <w:r>
-        <w:rPr>
-          <w:lang w:val="el-GR"/>
-        </w:rPr>
-        <w:lastRenderedPageBreak/>
-        <w:t xml:space="preserve">μετατροπή από συχνότητα εμφάνισης σε βάρη υπάρχει η συνάρτηση </w:t>
+        <w:t xml:space="preserve">Για τη μετατροπή από συχνότητα εμφάνισης σε βάρη υπάρχει η συνάρτηση </w:t>
       </w:r>
       <w:proofErr w:type="spellStart"/>
       <w:r>
@@ -2642,11 +2621,12 @@
       </w:pPr>
       <w:r>
         <w:rPr>
+          <w:noProof/>
           <w:lang w:val="el-GR"/>
         </w:rPr>
         <w:drawing>
-          <wp:inline distT="0" distB="0" distL="0" distR="0" wp14:anchorId="3EC9886E" wp14:editId="27A7E4B2">
-            <wp:extent cx="3460090" cy="1697514"/>
+          <wp:inline distT="0" distB="0" distL="0" distR="0" wp14:anchorId="3EC9886E" wp14:editId="41680B99">
+            <wp:extent cx="4278702" cy="2099124"/>
             <wp:effectExtent l="0" t="0" r="7620" b="0"/>
             <wp:docPr id="7" name="Picture 7"/>
             <wp:cNvGraphicFramePr>
@@ -2668,7 +2648,7 @@
                   <pic:spPr>
                     <a:xfrm>
                       <a:off x="0" y="0"/>
-                      <a:ext cx="3495944" cy="1715104"/>
+                      <a:ext cx="4348782" cy="2133505"/>
                     </a:xfrm>
                     <a:prstGeom prst="rect">
                       <a:avLst/>
@@ -2758,20 +2738,13 @@
       </w:pPr>
       <w:r>
         <w:rPr>
+          <w:noProof/>
           <w:lang w:val="el-GR"/>
         </w:rPr>
         <w:drawing>
-          <wp:anchor distT="0" distB="0" distL="114300" distR="114300" simplePos="0" relativeHeight="251660288" behindDoc="0" locked="0" layoutInCell="1" allowOverlap="1" wp14:anchorId="0C80B474" wp14:editId="40167A71">
-            <wp:simplePos x="0" y="0"/>
-            <wp:positionH relativeFrom="column">
-              <wp:posOffset>0</wp:posOffset>
-            </wp:positionH>
-            <wp:positionV relativeFrom="paragraph">
-              <wp:posOffset>1016</wp:posOffset>
-            </wp:positionV>
-            <wp:extent cx="3920947" cy="2370162"/>
-            <wp:effectExtent l="0" t="0" r="3810" b="0"/>
-            <wp:wrapSquare wrapText="bothSides"/>
+          <wp:inline distT="0" distB="0" distL="0" distR="0" wp14:anchorId="0C80B474" wp14:editId="243F67A9">
+            <wp:extent cx="4804913" cy="2904157"/>
+            <wp:effectExtent l="0" t="0" r="0" b="0"/>
             <wp:docPr id="11" name="Picture 11"/>
             <wp:cNvGraphicFramePr>
               <a:graphicFrameLocks xmlns:a="http://schemas.openxmlformats.org/drawingml/2006/main" noChangeAspect="1"/>
@@ -2798,7 +2771,7 @@
                   <pic:spPr>
                     <a:xfrm>
                       <a:off x="0" y="0"/>
-                      <a:ext cx="3920947" cy="2370162"/>
+                      <a:ext cx="4819613" cy="2913042"/>
                     </a:xfrm>
                     <a:prstGeom prst="rect">
                       <a:avLst/>
@@ -2807,9 +2780,16 @@
                 </pic:pic>
               </a:graphicData>
             </a:graphic>
-          </wp:anchor>
+          </wp:inline>
         </w:drawing>
       </w:r>
+    </w:p>
+    <w:p>
+      <w:pPr>
+        <w:rPr>
+          <w:lang w:val="el-GR"/>
+        </w:rPr>
+      </w:pPr>
       <w:r>
         <w:rPr>
           <w:lang w:val="el-GR"/>
@@ -2841,6 +2821,288 @@
           <w:lang w:val="el-GR"/>
         </w:rPr>
         <w:t>.</w:t>
+      </w:r>
+    </w:p>
+    <w:p>
+      <w:pPr>
+        <w:pStyle w:val="Heading3"/>
+      </w:pPr>
+      <w:r>
+        <w:lastRenderedPageBreak/>
+        <w:t>Αξιολόγηση Ευρετηρίου</w:t>
+      </w:r>
+    </w:p>
+    <w:p>
+      <w:pPr>
+        <w:rPr>
+          <w:lang w:val="el-GR"/>
+        </w:rPr>
+      </w:pPr>
+      <w:r>
+        <w:rPr>
+          <w:lang w:val="el-GR"/>
+        </w:rPr>
+        <w:t>Ο χρήστης έχει την επιλογή να εισάγει ο ίδιος ερωτήματα ή να δημιουργηθούν αυτόματα</w:t>
+      </w:r>
+      <w:r>
+        <w:rPr>
+          <w:lang w:val="el-GR"/>
+        </w:rPr>
+        <w:t>, όπως φαίνεται από τον παρακάτω κώδικα:</w:t>
+      </w:r>
+    </w:p>
+    <w:p>
+      <w:pPr>
+        <w:rPr>
+          <w:lang w:val="el-GR"/>
+        </w:rPr>
+      </w:pPr>
+      <w:r>
+        <w:rPr>
+          <w:lang w:val="el-GR"/>
+        </w:rPr>
+        <w:drawing>
+          <wp:inline distT="0" distB="0" distL="0" distR="0" wp14:anchorId="5D83ADEB" wp14:editId="0C71BBF3">
+            <wp:extent cx="4153414" cy="1587260"/>
+            <wp:effectExtent l="0" t="0" r="0" b="0"/>
+            <wp:docPr id="12" name="Picture 12"/>
+            <wp:cNvGraphicFramePr>
+              <a:graphicFrameLocks xmlns:a="http://schemas.openxmlformats.org/drawingml/2006/main" noChangeAspect="1"/>
+            </wp:cNvGraphicFramePr>
+            <a:graphic xmlns:a="http://schemas.openxmlformats.org/drawingml/2006/main">
+              <a:graphicData uri="http://schemas.openxmlformats.org/drawingml/2006/picture">
+                <pic:pic xmlns:pic="http://schemas.openxmlformats.org/drawingml/2006/picture">
+                  <pic:nvPicPr>
+                    <pic:cNvPr id="1" name=""/>
+                    <pic:cNvPicPr/>
+                  </pic:nvPicPr>
+                  <pic:blipFill>
+                    <a:blip r:embed="rId20"/>
+                    <a:stretch>
+                      <a:fillRect/>
+                    </a:stretch>
+                  </pic:blipFill>
+                  <pic:spPr>
+                    <a:xfrm>
+                      <a:off x="0" y="0"/>
+                      <a:ext cx="4246624" cy="1622881"/>
+                    </a:xfrm>
+                    <a:prstGeom prst="rect">
+                      <a:avLst/>
+                    </a:prstGeom>
+                  </pic:spPr>
+                </pic:pic>
+              </a:graphicData>
+            </a:graphic>
+          </wp:inline>
+        </w:drawing>
+      </w:r>
+    </w:p>
+    <w:p>
+      <w:pPr>
+        <w:rPr>
+          <w:lang w:val="el-GR"/>
+        </w:rPr>
+      </w:pPr>
+      <w:r>
+        <w:rPr>
+          <w:lang w:val="el-GR"/>
+        </w:rPr>
+        <w:t xml:space="preserve">Στη συνέχεια, </w:t>
+      </w:r>
+      <w:r>
+        <w:rPr>
+          <w:lang w:val="el-GR"/>
+        </w:rPr>
+        <w:t xml:space="preserve">τα ερωτήματα υποβάλλονται και το σύστημα αξιολογείται ως προς το </w:t>
+      </w:r>
+      <w:r>
+        <w:rPr>
+          <w:lang w:val="el-GR"/>
+        </w:rPr>
+        <w:t>χρόνο απόκρισης του</w:t>
+      </w:r>
+      <w:r>
+        <w:rPr>
+          <w:lang w:val="el-GR"/>
+        </w:rPr>
+        <w:t>. Για αυτόν το σκοπό</w:t>
+      </w:r>
+      <w:r>
+        <w:rPr>
+          <w:lang w:val="el-GR"/>
+        </w:rPr>
+        <w:t xml:space="preserve"> χρησιμοποιήθηκε η βιβλιοθήκη </w:t>
+      </w:r>
+      <w:r>
+        <w:t>time</w:t>
+      </w:r>
+      <w:r>
+        <w:rPr>
+          <w:lang w:val="el-GR"/>
+        </w:rPr>
+        <w:t xml:space="preserve"> και συγκεκριμένα η συνάρτηση </w:t>
+      </w:r>
+      <w:proofErr w:type="spellStart"/>
+      <w:r>
+        <w:rPr>
+          <w:rStyle w:val="CodeChar"/>
+        </w:rPr>
+        <w:t>perf_counter</w:t>
+      </w:r>
+      <w:proofErr w:type="spellEnd"/>
+      <w:r>
+        <w:rPr>
+          <w:lang w:val="el-GR"/>
+        </w:rPr>
+        <w:t xml:space="preserve">. </w:t>
+      </w:r>
+      <w:r>
+        <w:rPr>
+          <w:lang w:val="el-GR"/>
+        </w:rPr>
+        <w:t xml:space="preserve">Ακριβώς πριν την κλήση της συνάρτησης υποβολής ερωτημάτων, αποθηκεύεται ο χρόνος έναρξης στη μεταβλητή </w:t>
+      </w:r>
+      <w:proofErr w:type="spellStart"/>
+      <w:r>
+        <w:rPr>
+          <w:rStyle w:val="CodeChar"/>
+        </w:rPr>
+        <w:t>start_time</w:t>
+      </w:r>
+      <w:proofErr w:type="spellEnd"/>
+      <w:r>
+        <w:rPr>
+          <w:lang w:val="el-GR"/>
+        </w:rPr>
+        <w:t xml:space="preserve"> και αντίστοιχα μόλις απαντηθούν όλα τα ερωτήματα στη μεταβλητή </w:t>
+      </w:r>
+      <w:proofErr w:type="spellStart"/>
+      <w:r>
+        <w:rPr>
+          <w:rStyle w:val="CodeChar"/>
+        </w:rPr>
+        <w:t>finish_time</w:t>
+      </w:r>
+      <w:proofErr w:type="spellEnd"/>
+      <w:r>
+        <w:rPr>
+          <w:rStyle w:val="CodeChar"/>
+        </w:rPr>
+        <w:t xml:space="preserve">. </w:t>
+      </w:r>
+      <w:r>
+        <w:rPr>
+          <w:lang w:val="el-GR"/>
+        </w:rPr>
+        <w:t>Είναι εμφανές ότι η διαφορά τους είναι και ο συνολικός χρόνος απόκρισης του ευρετηρίου μας. Για να βρούμε τον μέσο χρόνο απόκρισης, διαιρούμε τον συνολικό χρόνο με το πλήθος των ερωτημάτων που υποβλήθηκαν.</w:t>
+      </w:r>
+    </w:p>
+    <w:p>
+      <w:pPr>
+        <w:rPr>
+          <w:lang w:val="el-GR"/>
+        </w:rPr>
+      </w:pPr>
+      <w:r>
+        <w:rPr>
+          <w:lang w:val="el-GR"/>
+        </w:rPr>
+        <w:drawing>
+          <wp:inline distT="0" distB="0" distL="0" distR="0" wp14:anchorId="2856C1A6" wp14:editId="791A0862">
+            <wp:extent cx="4940539" cy="1483744"/>
+            <wp:effectExtent l="0" t="0" r="0" b="2540"/>
+            <wp:docPr id="13" name="Picture 13"/>
+            <wp:cNvGraphicFramePr>
+              <a:graphicFrameLocks xmlns:a="http://schemas.openxmlformats.org/drawingml/2006/main" noChangeAspect="1"/>
+            </wp:cNvGraphicFramePr>
+            <a:graphic xmlns:a="http://schemas.openxmlformats.org/drawingml/2006/main">
+              <a:graphicData uri="http://schemas.openxmlformats.org/drawingml/2006/picture">
+                <pic:pic xmlns:pic="http://schemas.openxmlformats.org/drawingml/2006/picture">
+                  <pic:nvPicPr>
+                    <pic:cNvPr id="1" name=""/>
+                    <pic:cNvPicPr/>
+                  </pic:nvPicPr>
+                  <pic:blipFill>
+                    <a:blip r:embed="rId21"/>
+                    <a:stretch>
+                      <a:fillRect/>
+                    </a:stretch>
+                  </pic:blipFill>
+                  <pic:spPr>
+                    <a:xfrm>
+                      <a:off x="0" y="0"/>
+                      <a:ext cx="4980513" cy="1495749"/>
+                    </a:xfrm>
+                    <a:prstGeom prst="rect">
+                      <a:avLst/>
+                    </a:prstGeom>
+                  </pic:spPr>
+                </pic:pic>
+              </a:graphicData>
+            </a:graphic>
+          </wp:inline>
+        </w:drawing>
+      </w:r>
+    </w:p>
+    <w:p>
+      <w:pPr>
+        <w:rPr>
+          <w:lang w:val="el-GR"/>
+        </w:rPr>
+      </w:pPr>
+      <w:r>
+        <w:rPr>
+          <w:lang w:val="el-GR"/>
+        </w:rPr>
+        <w:t>Τέλος, εκτυπώνονται τα ερωτήματα με τις απαντήσεις τους, καθώς και οι μετρικές απόδοσης του ευρετηρίου.</w:t>
+      </w:r>
+    </w:p>
+    <w:p>
+      <w:pPr>
+        <w:rPr>
+          <w:lang w:val="el-GR"/>
+        </w:rPr>
+      </w:pPr>
+      <w:r>
+        <w:rPr>
+          <w:lang w:val="el-GR"/>
+        </w:rPr>
+        <w:drawing>
+          <wp:inline distT="0" distB="0" distL="0" distR="0" wp14:anchorId="00A30A2D" wp14:editId="735063A4">
+            <wp:extent cx="4772286" cy="1708030"/>
+            <wp:effectExtent l="0" t="0" r="0" b="6985"/>
+            <wp:docPr id="14" name="Picture 14"/>
+            <wp:cNvGraphicFramePr>
+              <a:graphicFrameLocks xmlns:a="http://schemas.openxmlformats.org/drawingml/2006/main" noChangeAspect="1"/>
+            </wp:cNvGraphicFramePr>
+            <a:graphic xmlns:a="http://schemas.openxmlformats.org/drawingml/2006/main">
+              <a:graphicData uri="http://schemas.openxmlformats.org/drawingml/2006/picture">
+                <pic:pic xmlns:pic="http://schemas.openxmlformats.org/drawingml/2006/picture">
+                  <pic:nvPicPr>
+                    <pic:cNvPr id="1" name=""/>
+                    <pic:cNvPicPr/>
+                  </pic:nvPicPr>
+                  <pic:blipFill>
+                    <a:blip r:embed="rId22"/>
+                    <a:stretch>
+                      <a:fillRect/>
+                    </a:stretch>
+                  </pic:blipFill>
+                  <pic:spPr>
+                    <a:xfrm>
+                      <a:off x="0" y="0"/>
+                      <a:ext cx="4808382" cy="1720949"/>
+                    </a:xfrm>
+                    <a:prstGeom prst="rect">
+                      <a:avLst/>
+                    </a:prstGeom>
+                  </pic:spPr>
+                </pic:pic>
+              </a:graphicData>
+            </a:graphic>
+          </wp:inline>
+        </w:drawing>
       </w:r>
     </w:p>
     <w:sectPr>
@@ -5680,7 +5942,6 @@
   <w:style w:type="character" w:default="1" w:styleId="DefaultParagraphFont">
     <w:name w:val="Default Paragraph Font"/>
     <w:uiPriority w:val="1"/>
-    <w:semiHidden/>
     <w:unhideWhenUsed/>
   </w:style>
   <w:style w:type="table" w:default="1" w:styleId="TableNormal">

</xml_diff>